<commit_message>
driver circuit chapter  2
</commit_message>
<xml_diff>
--- a/FYP_2/report/fyp_report.docx
+++ b/FYP_2/report/fyp_report.docx
@@ -2361,13 +2361,29 @@
         </w:rPr>
         <w:fldChar w:fldCharType="separate"/>
       </w:r>
-      <w:hyperlink w:anchor="_Toc169359338" w:history="1">
+      <w:hyperlink w:anchor="_Toc169367196" w:history="1">
         <w:r>
           <w:rPr>
             <w:rStyle w:val="Hyperlink"/>
             <w:noProof/>
           </w:rPr>
-          <w:t>Figure 1 H-Bridge DC Motor Control Circuit</w:t>
+          <w:t xml:space="preserve">Figure </w:t>
+        </w:r>
+        <w:r>
+          <w:rPr>
+            <w:rStyle w:val="Hyperlink"/>
+            <w:rFonts w:hint="eastAsia"/>
+            <w:noProof/>
+            <w:cs/>
+          </w:rPr>
+          <w:t>‎</w:t>
+        </w:r>
+        <w:r>
+          <w:rPr>
+            <w:rStyle w:val="Hyperlink"/>
+            <w:noProof/>
+          </w:rPr>
+          <w:t>2.1 H-Bridge DC Motor Control Circuit [7]</w:t>
         </w:r>
         <w:r>
           <w:rPr>
@@ -2388,7 +2404,7 @@
             <w:noProof/>
             <w:webHidden/>
           </w:rPr>
-          <w:instrText xml:space="preserve"> PAGEREF _Toc169359338 \h </w:instrText>
+          <w:instrText xml:space="preserve"> PAGEREF _Toc169367196 \h </w:instrText>
         </w:r>
         <w:r>
           <w:rPr>
@@ -2434,7 +2450,274 @@
           <w14:ligatures w14:val="standardContextual"/>
         </w:rPr>
       </w:pPr>
-      <w:hyperlink w:anchor="_Toc169359339" w:history="1">
+      <w:hyperlink w:anchor="_Toc169367197" w:history="1">
+        <w:r>
+          <w:rPr>
+            <w:rStyle w:val="Hyperlink"/>
+            <w:noProof/>
+          </w:rPr>
+          <w:t xml:space="preserve">Figure </w:t>
+        </w:r>
+        <w:r>
+          <w:rPr>
+            <w:rStyle w:val="Hyperlink"/>
+            <w:rFonts w:hint="eastAsia"/>
+            <w:noProof/>
+            <w:cs/>
+          </w:rPr>
+          <w:t>‎</w:t>
+        </w:r>
+        <w:r>
+          <w:rPr>
+            <w:rStyle w:val="Hyperlink"/>
+            <w:noProof/>
+          </w:rPr>
+          <w:t>2.2 Motor Driver L293D [8]</w:t>
+        </w:r>
+        <w:r>
+          <w:rPr>
+            <w:noProof/>
+            <w:webHidden/>
+          </w:rPr>
+          <w:tab/>
+        </w:r>
+        <w:r>
+          <w:rPr>
+            <w:noProof/>
+            <w:webHidden/>
+          </w:rPr>
+          <w:fldChar w:fldCharType="begin"/>
+        </w:r>
+        <w:r>
+          <w:rPr>
+            <w:noProof/>
+            <w:webHidden/>
+          </w:rPr>
+          <w:instrText xml:space="preserve"> PAGEREF _Toc169367197 \h </w:instrText>
+        </w:r>
+        <w:r>
+          <w:rPr>
+            <w:noProof/>
+            <w:webHidden/>
+          </w:rPr>
+        </w:r>
+        <w:r>
+          <w:rPr>
+            <w:noProof/>
+            <w:webHidden/>
+          </w:rPr>
+          <w:fldChar w:fldCharType="separate"/>
+        </w:r>
+        <w:r>
+          <w:rPr>
+            <w:noProof/>
+            <w:webHidden/>
+          </w:rPr>
+          <w:t>8</w:t>
+        </w:r>
+        <w:r>
+          <w:rPr>
+            <w:noProof/>
+            <w:webHidden/>
+          </w:rPr>
+          <w:fldChar w:fldCharType="end"/>
+        </w:r>
+      </w:hyperlink>
+    </w:p>
+    <w:p>
+      <w:pPr>
+        <w:pStyle w:val="TableofFigures"/>
+        <w:tabs>
+          <w:tab w:val="right" w:leader="dot" w:pos="8211"/>
+        </w:tabs>
+        <w:rPr>
+          <w:rFonts w:asciiTheme="minorHAnsi" w:hAnsiTheme="minorHAnsi"/>
+          <w:noProof/>
+          <w:kern w:val="2"/>
+          <w:szCs w:val="24"/>
+          <w:lang w:eastAsia="en-US"/>
+          <w14:ligatures w14:val="standardContextual"/>
+        </w:rPr>
+      </w:pPr>
+      <w:hyperlink w:anchor="_Toc169367198" w:history="1">
+        <w:r>
+          <w:rPr>
+            <w:rStyle w:val="Hyperlink"/>
+            <w:noProof/>
+          </w:rPr>
+          <w:t xml:space="preserve">Figure </w:t>
+        </w:r>
+        <w:r>
+          <w:rPr>
+            <w:rStyle w:val="Hyperlink"/>
+            <w:rFonts w:hint="eastAsia"/>
+            <w:noProof/>
+            <w:cs/>
+          </w:rPr>
+          <w:t>‎</w:t>
+        </w:r>
+        <w:r>
+          <w:rPr>
+            <w:rStyle w:val="Hyperlink"/>
+            <w:noProof/>
+          </w:rPr>
+          <w:t>2.3 Bi-directional rotation using a full bridge [9]</w:t>
+        </w:r>
+        <w:r>
+          <w:rPr>
+            <w:noProof/>
+            <w:webHidden/>
+          </w:rPr>
+          <w:tab/>
+        </w:r>
+        <w:r>
+          <w:rPr>
+            <w:noProof/>
+            <w:webHidden/>
+          </w:rPr>
+          <w:fldChar w:fldCharType="begin"/>
+        </w:r>
+        <w:r>
+          <w:rPr>
+            <w:noProof/>
+            <w:webHidden/>
+          </w:rPr>
+          <w:instrText xml:space="preserve"> PAGEREF _Toc169367198 \h </w:instrText>
+        </w:r>
+        <w:r>
+          <w:rPr>
+            <w:noProof/>
+            <w:webHidden/>
+          </w:rPr>
+        </w:r>
+        <w:r>
+          <w:rPr>
+            <w:noProof/>
+            <w:webHidden/>
+          </w:rPr>
+          <w:fldChar w:fldCharType="separate"/>
+        </w:r>
+        <w:r>
+          <w:rPr>
+            <w:noProof/>
+            <w:webHidden/>
+          </w:rPr>
+          <w:t>8</w:t>
+        </w:r>
+        <w:r>
+          <w:rPr>
+            <w:noProof/>
+            <w:webHidden/>
+          </w:rPr>
+          <w:fldChar w:fldCharType="end"/>
+        </w:r>
+      </w:hyperlink>
+    </w:p>
+    <w:p>
+      <w:pPr>
+        <w:pStyle w:val="TableofFigures"/>
+        <w:tabs>
+          <w:tab w:val="right" w:leader="dot" w:pos="8211"/>
+        </w:tabs>
+        <w:rPr>
+          <w:rFonts w:asciiTheme="minorHAnsi" w:hAnsiTheme="minorHAnsi"/>
+          <w:noProof/>
+          <w:kern w:val="2"/>
+          <w:szCs w:val="24"/>
+          <w:lang w:eastAsia="en-US"/>
+          <w14:ligatures w14:val="standardContextual"/>
+        </w:rPr>
+      </w:pPr>
+      <w:hyperlink w:anchor="_Toc169367199" w:history="1">
+        <w:r>
+          <w:rPr>
+            <w:rStyle w:val="Hyperlink"/>
+            <w:noProof/>
+          </w:rPr>
+          <w:t xml:space="preserve">Figure </w:t>
+        </w:r>
+        <w:r>
+          <w:rPr>
+            <w:rStyle w:val="Hyperlink"/>
+            <w:rFonts w:hint="eastAsia"/>
+            <w:noProof/>
+            <w:cs/>
+          </w:rPr>
+          <w:t>‎</w:t>
+        </w:r>
+        <w:r>
+          <w:rPr>
+            <w:rStyle w:val="Hyperlink"/>
+            <w:noProof/>
+          </w:rPr>
+          <w:t>2.4 H- Bridge motor driver circuit using BJTs</w:t>
+        </w:r>
+        <w:r>
+          <w:rPr>
+            <w:noProof/>
+            <w:webHidden/>
+          </w:rPr>
+          <w:tab/>
+        </w:r>
+        <w:r>
+          <w:rPr>
+            <w:noProof/>
+            <w:webHidden/>
+          </w:rPr>
+          <w:fldChar w:fldCharType="begin"/>
+        </w:r>
+        <w:r>
+          <w:rPr>
+            <w:noProof/>
+            <w:webHidden/>
+          </w:rPr>
+          <w:instrText xml:space="preserve"> PAGEREF _Toc169367199 \h </w:instrText>
+        </w:r>
+        <w:r>
+          <w:rPr>
+            <w:noProof/>
+            <w:webHidden/>
+          </w:rPr>
+        </w:r>
+        <w:r>
+          <w:rPr>
+            <w:noProof/>
+            <w:webHidden/>
+          </w:rPr>
+          <w:fldChar w:fldCharType="separate"/>
+        </w:r>
+        <w:r>
+          <w:rPr>
+            <w:noProof/>
+            <w:webHidden/>
+          </w:rPr>
+          <w:t>9</w:t>
+        </w:r>
+        <w:r>
+          <w:rPr>
+            <w:noProof/>
+            <w:webHidden/>
+          </w:rPr>
+          <w:fldChar w:fldCharType="end"/>
+        </w:r>
+      </w:hyperlink>
+    </w:p>
+    <w:p>
+      <w:pPr>
+        <w:pStyle w:val="TableofFigures"/>
+        <w:tabs>
+          <w:tab w:val="right" w:leader="dot" w:pos="8211"/>
+        </w:tabs>
+        <w:rPr>
+          <w:rFonts w:asciiTheme="minorHAnsi" w:hAnsiTheme="minorHAnsi"/>
+          <w:noProof/>
+          <w:kern w:val="2"/>
+          <w:szCs w:val="24"/>
+          <w:lang w:eastAsia="en-US"/>
+          <w14:ligatures w14:val="standardContextual"/>
+        </w:rPr>
+      </w:pPr>
+      <w:hyperlink w:anchor="_Toc169367200" w:history="1">
         <w:r>
           <w:rPr>
             <w:rStyle w:val="Hyperlink"/>
@@ -2485,7 +2768,7 @@
             <w:noProof/>
             <w:webHidden/>
           </w:rPr>
-          <w:instrText xml:space="preserve"> PAGEREF _Toc169359339 \h </w:instrText>
+          <w:instrText xml:space="preserve"> PAGEREF _Toc169367200 \h </w:instrText>
         </w:r>
         <w:r>
           <w:rPr>
@@ -2505,7 +2788,7 @@
             <w:noProof/>
             <w:webHidden/>
           </w:rPr>
-          <w:t>9</w:t>
+          <w:t>11</w:t>
         </w:r>
         <w:r>
           <w:rPr>
@@ -2531,7 +2814,7 @@
           <w14:ligatures w14:val="standardContextual"/>
         </w:rPr>
       </w:pPr>
-      <w:hyperlink w:anchor="_Toc169359340" w:history="1">
+      <w:hyperlink w:anchor="_Toc169367201" w:history="1">
         <w:r>
           <w:rPr>
             <w:rStyle w:val="Hyperlink"/>
@@ -2582,7 +2865,7 @@
             <w:noProof/>
             <w:webHidden/>
           </w:rPr>
-          <w:instrText xml:space="preserve"> PAGEREF _Toc169359340 \h </w:instrText>
+          <w:instrText xml:space="preserve"> PAGEREF _Toc169367201 \h </w:instrText>
         </w:r>
         <w:r>
           <w:rPr>
@@ -2602,7 +2885,7 @@
             <w:noProof/>
             <w:webHidden/>
           </w:rPr>
-          <w:t>10</w:t>
+          <w:t>12</w:t>
         </w:r>
         <w:r>
           <w:rPr>
@@ -2628,7 +2911,7 @@
           <w14:ligatures w14:val="standardContextual"/>
         </w:rPr>
       </w:pPr>
-      <w:hyperlink w:anchor="_Toc169359341" w:history="1">
+      <w:hyperlink w:anchor="_Toc169367202" w:history="1">
         <w:r>
           <w:rPr>
             <w:rStyle w:val="Hyperlink"/>
@@ -2671,7 +2954,7 @@
             <w:noProof/>
             <w:webHidden/>
           </w:rPr>
-          <w:instrText xml:space="preserve"> PAGEREF _Toc169359341 \h </w:instrText>
+          <w:instrText xml:space="preserve"> PAGEREF _Toc169367202 \h </w:instrText>
         </w:r>
         <w:r>
           <w:rPr>
@@ -2691,7 +2974,7 @@
             <w:noProof/>
             <w:webHidden/>
           </w:rPr>
-          <w:t>10</w:t>
+          <w:t>12</w:t>
         </w:r>
         <w:r>
           <w:rPr>
@@ -3171,7 +3454,50 @@
         <w:rPr>
           <w:lang w:val="en-GB"/>
         </w:rPr>
-        <w:t>d</w:t>
+        <w:t>BJT</w:t>
+      </w:r>
+      <w:r>
+        <w:rPr>
+          <w:lang w:val="en-GB"/>
+        </w:rPr>
+        <w:tab/>
+      </w:r>
+      <w:r>
+        <w:rPr>
+          <w:lang w:val="en-GB"/>
+        </w:rPr>
+        <w:tab/>
+        <w:t>B</w:t>
+      </w:r>
+      <w:r>
+        <w:rPr>
+          <w:lang w:val="en-GB"/>
+        </w:rPr>
+        <w:t xml:space="preserve">ipolar </w:t>
+      </w:r>
+      <w:r>
+        <w:rPr>
+          <w:lang w:val="en-GB"/>
+        </w:rPr>
+        <w:t>J</w:t>
+      </w:r>
+      <w:r>
+        <w:rPr>
+          <w:lang w:val="en-GB"/>
+        </w:rPr>
+        <w:t xml:space="preserve">unction </w:t>
+      </w:r>
+      <w:r>
+        <w:rPr>
+          <w:lang w:val="en-GB"/>
+        </w:rPr>
+        <w:t>T</w:t>
+      </w:r>
+      <w:r>
+        <w:rPr>
+          <w:lang w:val="en-GB"/>
+        </w:rPr>
+        <w:t>ransistor</w:t>
       </w:r>
     </w:p>
     <w:p>
@@ -3637,14 +3963,6 @@
     <w:p>
       <w:r>
         <w:t>The design of driver circuits for Brushed DC motors is crucial in achieving precise control of motor speed and direction. Various methods and components are utilized to enhance the performance and efficiency of these driver circuits. This section reviews the key methodologies and components, focusing on the use of Pulse Width Modulation (PWM) and H-bridge circuits.</w:t>
-      </w:r>
-    </w:p>
-    <w:p>
-      <w:pPr>
-        <w:pStyle w:val="Heading3"/>
-      </w:pPr>
-      <w:r>
-        <w:t>H-Bridge Circuit Design</w:t>
       </w:r>
     </w:p>
     <w:p>
@@ -3722,18 +4040,15 @@
       <w:pPr>
         <w:pStyle w:val="Caption"/>
       </w:pPr>
-      <w:bookmarkStart w:id="20" w:name="_Toc169359338"/>
+      <w:bookmarkStart w:id="20" w:name="_Toc169367196"/>
       <w:r>
         <w:t xml:space="preserve">Figure </w:t>
       </w:r>
       <w:r>
-        <w:t>2.</w:t>
-      </w:r>
-      <w:r>
         <w:fldChar w:fldCharType="begin"/>
       </w:r>
       <w:r>
-        <w:instrText xml:space="preserve"> SEQ Figure \* ARABIC </w:instrText>
+        <w:instrText xml:space="preserve"> STYLEREF 1 \s </w:instrText>
       </w:r>
       <w:r>
         <w:fldChar w:fldCharType="separate"/>
@@ -3741,6 +4056,34 @@
       <w:r>
         <w:rPr>
           <w:noProof/>
+          <w:cs/>
+        </w:rPr>
+        <w:t>‎</w:t>
+      </w:r>
+      <w:r>
+        <w:rPr>
+          <w:noProof/>
+        </w:rPr>
+        <w:t>2</w:t>
+      </w:r>
+      <w:r>
+        <w:fldChar w:fldCharType="end"/>
+      </w:r>
+      <w:r>
+        <w:t>.</w:t>
+      </w:r>
+      <w:r>
+        <w:fldChar w:fldCharType="begin"/>
+      </w:r>
+      <w:r>
+        <w:instrText xml:space="preserve"> SEQ Figure \* ARABIC \s 1 </w:instrText>
+      </w:r>
+      <w:r>
+        <w:fldChar w:fldCharType="separate"/>
+      </w:r>
+      <w:r>
+        <w:rPr>
+          <w:noProof/>
         </w:rPr>
         <w:t>1</w:t>
       </w:r>
@@ -3751,15 +4094,9 @@
         <w:t xml:space="preserve"> </w:t>
       </w:r>
       <w:r>
-        <w:t>H-Bridge DC Motor Control Circui</w:t>
-      </w:r>
-      <w:r>
-        <w:t>t</w:t>
+        <w:t>H-Bridge DC Motor Control Circuit [7]</w:t>
       </w:r>
       <w:bookmarkEnd w:id="20"/>
-      <w:r>
-        <w:t xml:space="preserve"> [7]</w:t>
-      </w:r>
     </w:p>
     <w:p>
       <w:r>
@@ -3864,6 +4201,7 @@
       <w:pPr>
         <w:pStyle w:val="Caption"/>
       </w:pPr>
+      <w:bookmarkStart w:id="21" w:name="_Toc169367197"/>
       <w:r>
         <w:t xml:space="preserve">Figure </w:t>
       </w:r>
@@ -3871,7 +4209,7 @@
         <w:fldChar w:fldCharType="begin"/>
       </w:r>
       <w:r>
-        <w:instrText xml:space="preserve"> SEQ Figure \* ARABIC </w:instrText>
+        <w:instrText xml:space="preserve"> STYLEREF 1 \s </w:instrText>
       </w:r>
       <w:r>
         <w:fldChar w:fldCharType="separate"/>
@@ -3879,6 +4217,13 @@
       <w:r>
         <w:rPr>
           <w:noProof/>
+          <w:cs/>
+        </w:rPr>
+        <w:t>‎</w:t>
+      </w:r>
+      <w:r>
+        <w:rPr>
+          <w:noProof/>
         </w:rPr>
         <w:t>2</w:t>
       </w:r>
@@ -3886,23 +4231,51 @@
         <w:fldChar w:fldCharType="end"/>
       </w:r>
       <w:r>
-        <w:t xml:space="preserve">.2 Motor Driver </w:t>
-      </w:r>
-      <w:r>
-        <w:t>L293D</w:t>
-      </w:r>
+        <w:t>.</w:t>
+      </w:r>
+      <w:r>
+        <w:fldChar w:fldCharType="begin"/>
+      </w:r>
+      <w:r>
+        <w:instrText xml:space="preserve"> SEQ Figure \* ARABIC \s 1 </w:instrText>
+      </w:r>
+      <w:r>
+        <w:fldChar w:fldCharType="separate"/>
+      </w:r>
+      <w:r>
+        <w:rPr>
+          <w:noProof/>
+        </w:rPr>
+        <w:t>2</w:t>
+      </w:r>
+      <w:r>
+        <w:fldChar w:fldCharType="end"/>
+      </w:r>
+      <w:r>
+        <w:t xml:space="preserve"> M</w:t>
+      </w:r>
+      <w:r>
+        <w:t>otor Driver L293D [8]</w:t>
+      </w:r>
+      <w:bookmarkEnd w:id="21"/>
     </w:p>
     <w:p>
       <w:r>
         <w:t>Other research [9]</w:t>
       </w:r>
       <w:r>
-        <w:t xml:space="preserve"> the focus shifts to a PWM-based motor control circuit using an LM324</w:t>
-      </w:r>
-      <w:r>
         <w:t xml:space="preserve"> </w:t>
       </w:r>
       <w:r>
+        <w:t>implements</w:t>
+      </w:r>
+      <w:r>
+        <w:t xml:space="preserve"> a PWM-based motor control circuit using an LM324</w:t>
+      </w:r>
+      <w:r>
+        <w:t xml:space="preserve"> </w:t>
+      </w:r>
+      <w:r>
         <w:t>operational amplifier</w:t>
       </w:r>
       <w:r>
@@ -3921,63 +4294,291 @@
         <w:t xml:space="preserve"> </w:t>
       </w:r>
       <w:r>
-        <w:t>accuracy may hinder performance in high-speed applications</w:t>
-      </w:r>
+        <w:t>accuracy may hinder performance in high-speed application</w:t>
+      </w:r>
+      <w:r>
+        <w:t>s.</w:t>
+      </w:r>
+    </w:p>
+    <w:p>
+      <w:pPr>
+        <w:keepNext/>
+      </w:pPr>
+      <w:r>
+        <w:drawing>
+          <wp:anchor distT="0" distB="0" distL="114300" distR="114300" simplePos="0" relativeHeight="251659264" behindDoc="0" locked="0" layoutInCell="1" allowOverlap="1" wp14:anchorId="5824A9C8" wp14:editId="32C3EB40">
+            <wp:simplePos x="0" y="0"/>
+            <wp:positionH relativeFrom="column">
+              <wp:posOffset>3175</wp:posOffset>
+            </wp:positionH>
+            <wp:positionV relativeFrom="paragraph">
+              <wp:posOffset>1905</wp:posOffset>
+            </wp:positionV>
+            <wp:extent cx="5416550" cy="2076450"/>
+            <wp:effectExtent l="0" t="0" r="0" b="0"/>
+            <wp:wrapSquare wrapText="bothSides"/>
+            <wp:docPr id="709463923" name="Picture 1" descr="A diagram of a circuit&#10;&#10;Description automatically generated"/>
+            <wp:cNvGraphicFramePr>
+              <a:graphicFrameLocks xmlns:a="http://schemas.openxmlformats.org/drawingml/2006/main" noChangeAspect="1"/>
+            </wp:cNvGraphicFramePr>
+            <a:graphic xmlns:a="http://schemas.openxmlformats.org/drawingml/2006/main">
+              <a:graphicData uri="http://schemas.openxmlformats.org/drawingml/2006/picture">
+                <pic:pic xmlns:pic="http://schemas.openxmlformats.org/drawingml/2006/picture">
+                  <pic:nvPicPr>
+                    <pic:cNvPr id="709463923" name="Picture 1" descr="A diagram of a circuit&#10;&#10;Description automatically generated"/>
+                    <pic:cNvPicPr/>
+                  </pic:nvPicPr>
+                  <pic:blipFill>
+                    <a:blip r:embed="rId15" cstate="print">
+                      <a:extLst>
+                        <a:ext uri="{28A0092B-C50C-407E-A947-70E740481C1C}">
+                          <a14:useLocalDpi xmlns:a14="http://schemas.microsoft.com/office/drawing/2010/main" val="0"/>
+                        </a:ext>
+                      </a:extLst>
+                    </a:blip>
+                    <a:stretch>
+                      <a:fillRect/>
+                    </a:stretch>
+                  </pic:blipFill>
+                  <pic:spPr>
+                    <a:xfrm>
+                      <a:off x="0" y="0"/>
+                      <a:ext cx="5416550" cy="2076450"/>
+                    </a:xfrm>
+                    <a:prstGeom prst="rect">
+                      <a:avLst/>
+                    </a:prstGeom>
+                  </pic:spPr>
+                </pic:pic>
+              </a:graphicData>
+            </a:graphic>
+          </wp:anchor>
+        </w:drawing>
+      </w:r>
+    </w:p>
+    <w:p>
+      <w:pPr>
+        <w:pStyle w:val="Caption"/>
+      </w:pPr>
+      <w:bookmarkStart w:id="22" w:name="_Toc169367198"/>
+      <w:r>
+        <w:t xml:space="preserve">Figure </w:t>
+      </w:r>
+      <w:r>
+        <w:fldChar w:fldCharType="begin"/>
+      </w:r>
+      <w:r>
+        <w:instrText xml:space="preserve"> STYLEREF 1 \s </w:instrText>
+      </w:r>
+      <w:r>
+        <w:fldChar w:fldCharType="separate"/>
+      </w:r>
+      <w:r>
+        <w:rPr>
+          <w:noProof/>
+          <w:cs/>
+        </w:rPr>
+        <w:t>‎</w:t>
+      </w:r>
+      <w:r>
+        <w:rPr>
+          <w:noProof/>
+        </w:rPr>
+        <w:t>2</w:t>
+      </w:r>
+      <w:r>
+        <w:fldChar w:fldCharType="end"/>
+      </w:r>
+      <w:r>
+        <w:t>.</w:t>
+      </w:r>
+      <w:r>
+        <w:fldChar w:fldCharType="begin"/>
+      </w:r>
+      <w:r>
+        <w:instrText xml:space="preserve"> SEQ Figure \* ARABIC \s 1 </w:instrText>
+      </w:r>
+      <w:r>
+        <w:fldChar w:fldCharType="separate"/>
+      </w:r>
+      <w:r>
+        <w:rPr>
+          <w:noProof/>
+        </w:rPr>
+        <w:t>3</w:t>
+      </w:r>
+      <w:r>
+        <w:fldChar w:fldCharType="end"/>
+      </w:r>
+      <w:r>
+        <w:t xml:space="preserve"> </w:t>
+      </w:r>
+      <w:r>
+        <w:t>Bi-directional rotation using a full bridge [9]</w:t>
+      </w:r>
+      <w:bookmarkEnd w:id="22"/>
+    </w:p>
+    <w:p>
+      <w:r>
+        <w:lastRenderedPageBreak/>
+        <w:t>Another research</w:t>
+      </w:r>
+      <w:r>
+        <w:t xml:space="preserve"> [10]</w:t>
+      </w:r>
+      <w:r>
+        <w:t xml:space="preserve"> discussed the design of </w:t>
+      </w:r>
+      <w:r>
+        <w:t>wheeled mobile robots</w:t>
+      </w:r>
+      <w:r>
+        <w:t xml:space="preserve"> that use</w:t>
+      </w:r>
+      <w:r>
+        <w:t xml:space="preserve"> H-bridge motor driver circuit, stands out for its detailed analysis of circuit designs under varying load conditions. The use of BJTs in this design provides a cost-effective solution, but it falls short in terms of efficiency and power management compared to MOSFETs, which could affect its performance in more demanding robotic applications.</w:t>
+      </w:r>
+    </w:p>
+    <w:p>
+      <w:pPr>
+        <w:keepNext/>
+      </w:pPr>
+      <w:r>
+        <w:drawing>
+          <wp:inline distT="0" distB="0" distL="0" distR="0" wp14:anchorId="49E06DAF" wp14:editId="62A068FF">
+            <wp:extent cx="5220335" cy="3729990"/>
+            <wp:effectExtent l="0" t="0" r="0" b="0"/>
+            <wp:docPr id="157647071" name="Picture 1" descr="A diagram of a motor&#10;&#10;Description automatically generated"/>
+            <wp:cNvGraphicFramePr>
+              <a:graphicFrameLocks xmlns:a="http://schemas.openxmlformats.org/drawingml/2006/main" noChangeAspect="1"/>
+            </wp:cNvGraphicFramePr>
+            <a:graphic xmlns:a="http://schemas.openxmlformats.org/drawingml/2006/main">
+              <a:graphicData uri="http://schemas.openxmlformats.org/drawingml/2006/picture">
+                <pic:pic xmlns:pic="http://schemas.openxmlformats.org/drawingml/2006/picture">
+                  <pic:nvPicPr>
+                    <pic:cNvPr id="157647071" name="Picture 1" descr="A diagram of a motor&#10;&#10;Description automatically generated"/>
+                    <pic:cNvPicPr/>
+                  </pic:nvPicPr>
+                  <pic:blipFill>
+                    <a:blip r:embed="rId16"/>
+                    <a:stretch>
+                      <a:fillRect/>
+                    </a:stretch>
+                  </pic:blipFill>
+                  <pic:spPr>
+                    <a:xfrm>
+                      <a:off x="0" y="0"/>
+                      <a:ext cx="5220335" cy="3729990"/>
+                    </a:xfrm>
+                    <a:prstGeom prst="rect">
+                      <a:avLst/>
+                    </a:prstGeom>
+                  </pic:spPr>
+                </pic:pic>
+              </a:graphicData>
+            </a:graphic>
+          </wp:inline>
+        </w:drawing>
+      </w:r>
+    </w:p>
+    <w:p>
+      <w:pPr>
+        <w:pStyle w:val="Caption"/>
+      </w:pPr>
+      <w:bookmarkStart w:id="23" w:name="_Toc169367199"/>
+      <w:r>
+        <w:t xml:space="preserve">Figure </w:t>
+      </w:r>
+      <w:r>
+        <w:fldChar w:fldCharType="begin"/>
+      </w:r>
+      <w:r>
+        <w:instrText xml:space="preserve"> STYLEREF 1 \s </w:instrText>
+      </w:r>
+      <w:r>
+        <w:fldChar w:fldCharType="separate"/>
+      </w:r>
+      <w:r>
+        <w:rPr>
+          <w:noProof/>
+          <w:cs/>
+        </w:rPr>
+        <w:t>‎</w:t>
+      </w:r>
+      <w:r>
+        <w:rPr>
+          <w:noProof/>
+        </w:rPr>
+        <w:t>2</w:t>
+      </w:r>
+      <w:r>
+        <w:fldChar w:fldCharType="end"/>
+      </w:r>
+      <w:r>
+        <w:t>.</w:t>
+      </w:r>
+      <w:r>
+        <w:fldChar w:fldCharType="begin"/>
+      </w:r>
+      <w:r>
+        <w:instrText xml:space="preserve"> SEQ Figure \* ARABIC \s 1 </w:instrText>
+      </w:r>
+      <w:r>
+        <w:fldChar w:fldCharType="separate"/>
+      </w:r>
+      <w:r>
+        <w:rPr>
+          <w:noProof/>
+        </w:rPr>
+        <w:t>4</w:t>
+      </w:r>
+      <w:r>
+        <w:fldChar w:fldCharType="end"/>
+      </w:r>
+      <w:r>
+        <w:t xml:space="preserve"> </w:t>
+      </w:r>
+      <w:r>
+        <w:t>H- Bridge motor driver circuit using BJTs</w:t>
+      </w:r>
+      <w:bookmarkEnd w:id="23"/>
     </w:p>
     <w:p>
       <w:pPr>
         <w:pStyle w:val="Heading3"/>
       </w:pPr>
       <w:r>
-        <w:t>Pulse Width Modulation (PWM)</w:t>
-      </w:r>
-    </w:p>
-    <w:p>
-      <w:r>
-        <w:t>PWM is a key technique used in motor control to vary the average power delivered to the motor by switching the motor's supply on and off at a high frequency. The duty cycle of the PWM signal determines the motor speed: a higher duty cycle increases the motor speed, while a lower duty cycle reduces it.</w:t>
-      </w:r>
-    </w:p>
-    <w:p>
-      <w:r>
-        <w:t>One study illustrated the implementation of PWM for DC motor speed control using a microcontroller. In this design, the microcontroller generated the PWM signal, which was then used to control a motor driver IC consisting of two H-bridges, enabling the motor to operate in both directions. The use of a 555 timer IC with an optocoupler provided feedback on motor speed, ensuring precise control [12].</w:t>
-      </w:r>
-    </w:p>
-    <w:p>
-      <w:pPr>
-        <w:pStyle w:val="Heading3"/>
-      </w:pPr>
+        <w:t>Efficiency and Reliability</w:t>
+      </w:r>
+    </w:p>
+    <w:p>
+      <w:r>
+        <w:t>The efficiency of an H-bridge driver circuit is significantly enhanced by using PWM control. Traditional methods, such as using a variable resistor, result in considerable power loss due to heat dissipation. PWM, on the other hand, minimizes these losses by rapidly switching the supply voltage, reducing the time the transistors spend in the transition states where power loss is highest.</w:t>
+      </w:r>
+    </w:p>
+    <w:p>
       <w:r>
         <w:lastRenderedPageBreak/>
-        <w:t>Efficiency and Reliability</w:t>
-      </w:r>
-    </w:p>
-    <w:p>
-      <w:r>
-        <w:t>The efficiency of an H-bridge driver circuit is significantly enhanced by using PWM control. Traditional methods, such as using a variable resistor, result in considerable power loss due to heat dissipation. PWM, on the other hand, minimizes these losses by rapidly switching the supply voltage, reducing the time the transistors spend in the transition states where power loss is highest.</w:t>
-      </w:r>
-    </w:p>
-    <w:p>
-      <w:r>
         <w:t xml:space="preserve">In their implementation, researchers emphasized the cost-effectiveness and reliability of their design, noting that it allowed for precise speed control without the need for expensive components. The use of microcontrollers for generating PWM signals further enhanced </w:t>
       </w:r>
       <w:r>
         <w:t>flexibility</w:t>
       </w:r>
       <w:r>
-        <w:t xml:space="preserve"> and control accuracy, making the design suitable for various industrial applications [12].</w:t>
+        <w:t xml:space="preserve"> and control accuracy, making the design suitable for various industrial applications.</w:t>
       </w:r>
     </w:p>
     <w:p>
       <w:pPr>
         <w:pStyle w:val="Heading2"/>
       </w:pPr>
-      <w:bookmarkStart w:id="21" w:name="_Toc154440008"/>
-      <w:bookmarkStart w:id="22" w:name="_Toc169033105"/>
+      <w:bookmarkStart w:id="24" w:name="_Toc154440008"/>
+      <w:bookmarkStart w:id="25" w:name="_Toc169033105"/>
       <w:r>
         <w:t>PID Controller Design</w:t>
       </w:r>
-      <w:bookmarkEnd w:id="21"/>
-      <w:bookmarkEnd w:id="22"/>
+      <w:bookmarkEnd w:id="24"/>
+      <w:bookmarkEnd w:id="25"/>
     </w:p>
     <w:p/>
     <w:p>
@@ -3987,8 +4588,8 @@
           <w:lang w:val="en-GB"/>
         </w:rPr>
       </w:pPr>
-      <w:bookmarkStart w:id="23" w:name="_Toc441237520"/>
-      <w:bookmarkStart w:id="24" w:name="_Toc169033107"/>
+      <w:bookmarkStart w:id="26" w:name="_Toc441237520"/>
+      <w:bookmarkStart w:id="27" w:name="_Toc169033107"/>
       <w:r>
         <w:rPr>
           <w:lang w:val="en-GB"/>
@@ -3996,8 +4597,8 @@
         <w:lastRenderedPageBreak/>
         <w:t>DETAILS OF THE DESIGN</w:t>
       </w:r>
-      <w:bookmarkEnd w:id="23"/>
-      <w:bookmarkEnd w:id="24"/>
+      <w:bookmarkEnd w:id="26"/>
+      <w:bookmarkEnd w:id="27"/>
     </w:p>
     <w:p>
       <w:pPr>
@@ -4019,8 +4620,8 @@
           <w:lang w:val="en-GB"/>
         </w:rPr>
       </w:pPr>
-      <w:bookmarkStart w:id="25" w:name="_Toc441237521"/>
-      <w:bookmarkStart w:id="26" w:name="_Toc169033108"/>
+      <w:bookmarkStart w:id="28" w:name="_Toc441237521"/>
+      <w:bookmarkStart w:id="29" w:name="_Toc169033108"/>
       <w:r>
         <w:rPr>
           <w:lang w:val="en-GB"/>
@@ -4030,8 +4631,8 @@
       <w:r>
         <w:t>Style</w:t>
       </w:r>
-      <w:bookmarkEnd w:id="25"/>
-      <w:bookmarkEnd w:id="26"/>
+      <w:bookmarkEnd w:id="28"/>
+      <w:bookmarkEnd w:id="29"/>
     </w:p>
     <w:p>
       <w:pPr>
@@ -4053,16 +4654,16 @@
           <w:lang w:val="en-GB"/>
         </w:rPr>
       </w:pPr>
-      <w:bookmarkStart w:id="27" w:name="_Toc441237522"/>
-      <w:bookmarkStart w:id="28" w:name="_Toc169033109"/>
+      <w:bookmarkStart w:id="30" w:name="_Toc441237522"/>
+      <w:bookmarkStart w:id="31" w:name="_Toc169033109"/>
       <w:r>
         <w:rPr>
           <w:lang w:val="en-GB"/>
         </w:rPr>
         <w:t>Figures and Tables</w:t>
       </w:r>
-      <w:bookmarkEnd w:id="27"/>
-      <w:bookmarkEnd w:id="28"/>
+      <w:bookmarkEnd w:id="30"/>
+      <w:bookmarkEnd w:id="31"/>
     </w:p>
     <w:p>
       <w:pPr>
@@ -4192,7 +4793,7 @@
             </v:shape>
             <v:group id="Group 20" o:spid="_x0000_s2058" style="position:absolute;top:1525;width:52203;height:5007" coordsize="8445,810" o:gfxdata="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">
               <v:shape id="Text Box 7616" o:spid="_x0000_s2059" type="#_x0000_t202" style="position:absolute;left:570;width:1500;height:810;visibility:visible;mso-wrap-style:square;v-text-anchor:top" o:gfxdata="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" filled="f">
-                <v:textbox>
+                <v:textbox style="mso-next-textbox:#Text Box 7616">
                   <w:txbxContent>
                     <w:p>
                       <w:pPr>
@@ -4221,7 +4822,7 @@
                 </v:textbox>
               </v:shape>
               <v:rect id="Rectangle 22" o:spid="_x0000_s2060" style="position:absolute;left:2445;width:945;height:810;visibility:visible;mso-wrap-style:square;v-text-anchor:top" o:gfxdata="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" filled="f">
-                <v:textbox>
+                <v:textbox style="mso-next-textbox:#Rectangle 22">
                   <w:txbxContent>
                     <w:p>
                       <w:pPr>
@@ -4263,7 +4864,7 @@
                 </v:textbox>
               </v:rect>
               <v:shape id="Text Box 7620" o:spid="_x0000_s2061" type="#_x0000_t202" style="position:absolute;left:6405;width:1350;height:810;visibility:visible;mso-wrap-style:square;v-text-anchor:top" o:gfxdata="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" filled="f">
-                <v:textbox>
+                <v:textbox style="mso-next-textbox:#Text Box 7620">
                   <w:txbxContent>
                     <w:p>
                       <w:pPr>
@@ -4285,7 +4886,7 @@
                 </v:textbox>
               </v:shape>
               <v:rect id="Rectangle 24" o:spid="_x0000_s2062" style="position:absolute;left:5085;width:945;height:810;visibility:visible;mso-wrap-style:square;v-text-anchor:top" o:gfxdata="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" filled="f">
-                <v:textbox>
+                <v:textbox style="mso-next-textbox:#Rectangle 24">
                   <w:txbxContent>
                     <w:p>
                       <w:pPr>
@@ -4327,7 +4928,7 @@
                 </v:textbox>
               </v:rect>
               <v:rect id="Rectangle 25" o:spid="_x0000_s2063" style="position:absolute;left:3765;width:945;height:810;visibility:visible;mso-wrap-style:square;v-text-anchor:top" o:gfxdata="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" filled="f">
-                <v:textbox>
+                <v:textbox style="mso-next-textbox:#Rectangle 25">
                   <w:txbxContent>
                     <w:p>
                       <w:pPr>
@@ -4391,7 +4992,7 @@
                 <v:stroke endarrow="block"/>
               </v:shape>
               <v:shape id="Text Box 7631" o:spid="_x0000_s2070" type="#_x0000_t202" style="position:absolute;width:690;height:435;visibility:visible;mso-wrap-style:square;v-text-anchor:top" o:gfxdata="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" filled="f" stroked="f">
-                <v:textbox>
+                <v:textbox style="mso-next-textbox:#Text Box 7631">
                   <w:txbxContent>
                     <w:p>
                       <w:pPr>
@@ -4413,7 +5014,7 @@
                 </v:textbox>
               </v:shape>
               <v:shape id="Text Box 7632" o:spid="_x0000_s2071" type="#_x0000_t202" style="position:absolute;left:7755;width:690;height:435;visibility:visible;mso-wrap-style:square;v-text-anchor:top" o:gfxdata="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" filled="f" stroked="f">
-                <v:textbox>
+                <v:textbox style="mso-next-textbox:#Text Box 7632">
                   <w:txbxContent>
                     <w:p>
                       <w:pPr>
@@ -4448,8 +5049,8 @@
           <w:lang w:val="en-GB"/>
         </w:rPr>
       </w:pPr>
-      <w:bookmarkStart w:id="29" w:name="_Ref441166100"/>
-      <w:bookmarkStart w:id="30" w:name="_Toc169359339"/>
+      <w:bookmarkStart w:id="32" w:name="_Ref441166100"/>
+      <w:bookmarkStart w:id="33" w:name="_Toc169367200"/>
       <w:r>
         <w:t xml:space="preserve">Figure </w:t>
       </w:r>
@@ -4476,43 +5077,37 @@
         <w:t>3</w:t>
       </w:r>
       <w:r>
+        <w:fldChar w:fldCharType="end"/>
+      </w:r>
+      <w:r>
+        <w:t>.</w:t>
+      </w:r>
+      <w:r>
+        <w:fldChar w:fldCharType="begin"/>
+      </w:r>
+      <w:r>
+        <w:instrText xml:space="preserve"> SEQ Figure \* ARABIC \s 1 </w:instrText>
+      </w:r>
+      <w:r>
+        <w:fldChar w:fldCharType="separate"/>
+      </w:r>
+      <w:r>
         <w:rPr>
           <w:noProof/>
         </w:rPr>
+        <w:t>1</w:t>
+      </w:r>
+      <w:r>
         <w:fldChar w:fldCharType="end"/>
       </w:r>
-      <w:r>
-        <w:t>.</w:t>
-      </w:r>
-      <w:r>
-        <w:fldChar w:fldCharType="begin"/>
-      </w:r>
-      <w:r>
-        <w:instrText xml:space="preserve"> SEQ Figure \* ARABIC \s 1 </w:instrText>
-      </w:r>
-      <w:r>
-        <w:fldChar w:fldCharType="separate"/>
-      </w:r>
-      <w:r>
-        <w:rPr>
-          <w:noProof/>
-        </w:rPr>
-        <w:t>1</w:t>
-      </w:r>
-      <w:r>
-        <w:rPr>
-          <w:noProof/>
-        </w:rPr>
-        <w:fldChar w:fldCharType="end"/>
-      </w:r>
-      <w:bookmarkEnd w:id="29"/>
+      <w:bookmarkEnd w:id="32"/>
       <w:r>
         <w:rPr>
           <w:lang w:val="en-GB"/>
         </w:rPr>
         <w:t>: Example of figure and its caption.</w:t>
       </w:r>
-      <w:bookmarkEnd w:id="30"/>
+      <w:bookmarkEnd w:id="33"/>
     </w:p>
     <w:p>
       <w:pPr>
@@ -4650,7 +5245,7 @@
               <v:path o:connecttype="none"/>
             </v:shape>
             <v:shape id="Picture 35" o:spid="_x0000_s2055" type="#_x0000_t75" alt="cameraman" style="position:absolute;left:15801;top:180;width:21813;height:21820;visibility:visible;mso-wrap-style:square" o:gfxdata="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">
-              <v:imagedata r:id="rId15" o:title="cameraman"/>
+              <v:imagedata r:id="rId17" o:title="cameraman"/>
             </v:shape>
             <w10:anchorlock/>
           </v:group>
@@ -4665,8 +5260,8 @@
           <w:lang w:val="en-GB"/>
         </w:rPr>
       </w:pPr>
-      <w:bookmarkStart w:id="31" w:name="_Ref441166219"/>
-      <w:bookmarkStart w:id="32" w:name="_Toc169359340"/>
+      <w:bookmarkStart w:id="34" w:name="_Ref441166219"/>
+      <w:bookmarkStart w:id="35" w:name="_Toc169367201"/>
       <w:r>
         <w:t xml:space="preserve">Figure </w:t>
       </w:r>
@@ -4693,43 +5288,37 @@
         <w:t>3</w:t>
       </w:r>
       <w:r>
+        <w:fldChar w:fldCharType="end"/>
+      </w:r>
+      <w:r>
+        <w:t>.</w:t>
+      </w:r>
+      <w:r>
+        <w:fldChar w:fldCharType="begin"/>
+      </w:r>
+      <w:r>
+        <w:instrText xml:space="preserve"> SEQ Figure \* ARABIC \s 1 </w:instrText>
+      </w:r>
+      <w:r>
+        <w:fldChar w:fldCharType="separate"/>
+      </w:r>
+      <w:r>
         <w:rPr>
           <w:noProof/>
         </w:rPr>
+        <w:t>2</w:t>
+      </w:r>
+      <w:r>
         <w:fldChar w:fldCharType="end"/>
       </w:r>
-      <w:r>
-        <w:t>.</w:t>
-      </w:r>
-      <w:r>
-        <w:fldChar w:fldCharType="begin"/>
-      </w:r>
-      <w:r>
-        <w:instrText xml:space="preserve"> SEQ Figure \* ARABIC \s 1 </w:instrText>
-      </w:r>
-      <w:r>
-        <w:fldChar w:fldCharType="separate"/>
-      </w:r>
-      <w:r>
-        <w:rPr>
-          <w:noProof/>
-        </w:rPr>
-        <w:t>2</w:t>
-      </w:r>
-      <w:r>
-        <w:rPr>
-          <w:noProof/>
-        </w:rPr>
-        <w:fldChar w:fldCharType="end"/>
-      </w:r>
-      <w:bookmarkEnd w:id="31"/>
+      <w:bookmarkEnd w:id="34"/>
       <w:r>
         <w:rPr>
           <w:lang w:val="en-GB"/>
         </w:rPr>
         <w:t>: Example of acceptable quality image.</w:t>
       </w:r>
-      <w:bookmarkEnd w:id="32"/>
+      <w:bookmarkEnd w:id="35"/>
     </w:p>
     <w:p>
       <w:pPr>
@@ -4748,7 +5337,7 @@
               <v:path o:connecttype="none"/>
             </v:shape>
             <v:shape id="Picture 37" o:spid="_x0000_s2052" type="#_x0000_t75" alt="cameraman2" style="position:absolute;left:15516;top:1313;width:21812;height:21812;visibility:visible;mso-wrap-style:square" o:gfxdata="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">
-              <v:imagedata r:id="rId16" o:title="cameraman2"/>
+              <v:imagedata r:id="rId18" o:title="cameraman2"/>
             </v:shape>
             <w10:anchorlock/>
           </v:group>
@@ -4760,8 +5349,8 @@
         <w:pStyle w:val="Caption"/>
         <w:spacing w:before="120" w:after="120"/>
       </w:pPr>
-      <w:bookmarkStart w:id="33" w:name="_Ref441166318"/>
-      <w:bookmarkStart w:id="34" w:name="_Toc169359341"/>
+      <w:bookmarkStart w:id="36" w:name="_Ref441166318"/>
+      <w:bookmarkStart w:id="37" w:name="_Toc169367202"/>
       <w:r>
         <w:t xml:space="preserve">Figure </w:t>
       </w:r>
@@ -4788,43 +5377,37 @@
         <w:t>3</w:t>
       </w:r>
       <w:r>
+        <w:fldChar w:fldCharType="end"/>
+      </w:r>
+      <w:r>
+        <w:t>.</w:t>
+      </w:r>
+      <w:r>
+        <w:fldChar w:fldCharType="begin"/>
+      </w:r>
+      <w:r>
+        <w:instrText xml:space="preserve"> SEQ Figure \* ARABIC \s 1 </w:instrText>
+      </w:r>
+      <w:r>
+        <w:fldChar w:fldCharType="separate"/>
+      </w:r>
+      <w:r>
         <w:rPr>
           <w:noProof/>
         </w:rPr>
+        <w:t>3</w:t>
+      </w:r>
+      <w:r>
         <w:fldChar w:fldCharType="end"/>
       </w:r>
-      <w:r>
-        <w:t>.</w:t>
-      </w:r>
-      <w:r>
-        <w:fldChar w:fldCharType="begin"/>
-      </w:r>
-      <w:r>
-        <w:instrText xml:space="preserve"> SEQ Figure \* ARABIC \s 1 </w:instrText>
-      </w:r>
-      <w:r>
-        <w:fldChar w:fldCharType="separate"/>
-      </w:r>
-      <w:r>
-        <w:rPr>
-          <w:noProof/>
-        </w:rPr>
-        <w:t>3</w:t>
-      </w:r>
-      <w:r>
-        <w:rPr>
-          <w:noProof/>
-        </w:rPr>
-        <w:fldChar w:fldCharType="end"/>
-      </w:r>
-      <w:bookmarkEnd w:id="33"/>
+      <w:bookmarkEnd w:id="36"/>
       <w:r>
         <w:t xml:space="preserve">: </w:t>
       </w:r>
       <w:r>
         <w:t>Example of bad quality image (enlarged beyond their print resolution)</w:t>
       </w:r>
-      <w:bookmarkEnd w:id="34"/>
+      <w:bookmarkEnd w:id="37"/>
     </w:p>
     <w:p>
       <w:pPr>
@@ -4901,9 +5484,9 @@
           <w:lang w:val="en-GB"/>
         </w:rPr>
       </w:pPr>
-      <w:bookmarkStart w:id="35" w:name="_Ref441166349"/>
-      <w:bookmarkStart w:id="36" w:name="_Ref441166344"/>
-      <w:bookmarkStart w:id="37" w:name="_Toc169034735"/>
+      <w:bookmarkStart w:id="38" w:name="_Ref441166349"/>
+      <w:bookmarkStart w:id="39" w:name="_Ref441166344"/>
+      <w:bookmarkStart w:id="40" w:name="_Toc169034735"/>
       <w:r>
         <w:t xml:space="preserve">Table </w:t>
       </w:r>
@@ -4952,7 +5535,7 @@
         </w:rPr>
         <w:fldChar w:fldCharType="end"/>
       </w:r>
-      <w:bookmarkEnd w:id="35"/>
+      <w:bookmarkEnd w:id="38"/>
       <w:r>
         <w:t>:</w:t>
       </w:r>
@@ -4971,8 +5554,8 @@
         </w:rPr>
         <w:t>e Styles</w:t>
       </w:r>
-      <w:bookmarkEnd w:id="36"/>
-      <w:bookmarkEnd w:id="37"/>
+      <w:bookmarkEnd w:id="39"/>
+      <w:bookmarkEnd w:id="40"/>
     </w:p>
     <w:tbl>
       <w:tblPr>
@@ -5320,13 +5903,13 @@
           <w:lang w:val="en-GB"/>
         </w:rPr>
       </w:pPr>
-      <w:bookmarkStart w:id="38" w:name="_Toc441237523"/>
-      <w:bookmarkStart w:id="39" w:name="_Toc169033110"/>
+      <w:bookmarkStart w:id="41" w:name="_Toc441237523"/>
+      <w:bookmarkStart w:id="42" w:name="_Toc169033110"/>
       <w:r>
         <w:t>Equations</w:t>
       </w:r>
-      <w:bookmarkEnd w:id="38"/>
-      <w:bookmarkEnd w:id="39"/>
+      <w:bookmarkEnd w:id="41"/>
+      <w:bookmarkEnd w:id="42"/>
     </w:p>
     <w:p>
       <w:pPr>
@@ -5360,9 +5943,9 @@
         </w:rPr>
         <w:object w:dxaOrig="2600" w:dyaOrig="580" w14:anchorId="0C1D571E">
           <v:shape id="_x0000_i1025" type="#_x0000_t75" style="width:129.5pt;height:29pt" o:ole="">
-            <v:imagedata r:id="rId17" o:title=""/>
+            <v:imagedata r:id="rId19" o:title=""/>
           </v:shape>
-          <o:OLEObject Type="Embed" ProgID="Equation.3" ShapeID="_x0000_i1025" DrawAspect="Content" ObjectID="_1779978628" r:id="rId18"/>
+          <o:OLEObject Type="Embed" ProgID="Equation.3" ShapeID="_x0000_i1025" DrawAspect="Content" ObjectID="_1779980122" r:id="rId20"/>
         </w:object>
       </w:r>
       <w:r>
@@ -5489,8 +6072,8 @@
           <w:lang w:val="en-GB"/>
         </w:rPr>
       </w:pPr>
-      <w:bookmarkStart w:id="40" w:name="_Toc441237524"/>
-      <w:bookmarkStart w:id="41" w:name="_Toc169033111"/>
+      <w:bookmarkStart w:id="43" w:name="_Toc441237524"/>
+      <w:bookmarkStart w:id="44" w:name="_Toc169033111"/>
       <w:r>
         <w:rPr>
           <w:lang w:val="en-GB"/>
@@ -5498,8 +6081,8 @@
         <w:lastRenderedPageBreak/>
         <w:t>DATA PRESENTATION AND DISCUSSION OF FINDINGS</w:t>
       </w:r>
-      <w:bookmarkEnd w:id="40"/>
-      <w:bookmarkEnd w:id="41"/>
+      <w:bookmarkEnd w:id="43"/>
+      <w:bookmarkEnd w:id="44"/>
     </w:p>
     <w:p>
       <w:pPr>
@@ -5521,8 +6104,8 @@
           <w:lang w:val="en-GB"/>
         </w:rPr>
       </w:pPr>
-      <w:bookmarkStart w:id="42" w:name="_Toc441237525"/>
-      <w:bookmarkStart w:id="43" w:name="_Toc169033112"/>
+      <w:bookmarkStart w:id="45" w:name="_Toc441237525"/>
+      <w:bookmarkStart w:id="46" w:name="_Toc169033112"/>
       <w:r>
         <w:rPr>
           <w:lang w:val="en-GB"/>
@@ -5532,8 +6115,8 @@
       <w:r>
         <w:t>Presentation</w:t>
       </w:r>
-      <w:bookmarkEnd w:id="42"/>
-      <w:bookmarkEnd w:id="43"/>
+      <w:bookmarkEnd w:id="45"/>
+      <w:bookmarkEnd w:id="46"/>
     </w:p>
     <w:p>
       <w:pPr>
@@ -5706,8 +6289,8 @@
           <w:lang w:val="en-GB"/>
         </w:rPr>
       </w:pPr>
-      <w:bookmarkStart w:id="44" w:name="_Ref441234920"/>
-      <w:bookmarkStart w:id="45" w:name="_Toc169034736"/>
+      <w:bookmarkStart w:id="47" w:name="_Ref441234920"/>
+      <w:bookmarkStart w:id="48" w:name="_Toc169034736"/>
       <w:r>
         <w:lastRenderedPageBreak/>
         <w:t xml:space="preserve">Table </w:t>
@@ -5757,14 +6340,14 @@
         </w:rPr>
         <w:fldChar w:fldCharType="end"/>
       </w:r>
-      <w:bookmarkEnd w:id="44"/>
+      <w:bookmarkEnd w:id="47"/>
       <w:r>
         <w:rPr>
           <w:lang w:val="en-GB"/>
         </w:rPr>
         <w:t>: General Considerations when Using Table and Graphs</w:t>
       </w:r>
-      <w:bookmarkEnd w:id="45"/>
+      <w:bookmarkEnd w:id="48"/>
     </w:p>
     <w:tbl>
       <w:tblPr>
@@ -6113,8 +6696,8 @@
           <w:lang w:val="en-GB"/>
         </w:rPr>
       </w:pPr>
-      <w:bookmarkStart w:id="46" w:name="_Toc441237526"/>
-      <w:bookmarkStart w:id="47" w:name="_Toc169033113"/>
+      <w:bookmarkStart w:id="49" w:name="_Toc441237526"/>
+      <w:bookmarkStart w:id="50" w:name="_Toc169033113"/>
       <w:r>
         <w:rPr>
           <w:lang w:val="en-GB"/>
@@ -6124,8 +6707,8 @@
       <w:r>
         <w:t>Findings</w:t>
       </w:r>
-      <w:bookmarkEnd w:id="46"/>
-      <w:bookmarkEnd w:id="47"/>
+      <w:bookmarkEnd w:id="49"/>
+      <w:bookmarkEnd w:id="50"/>
     </w:p>
     <w:p>
       <w:pPr>
@@ -6160,8 +6743,8 @@
           <w:lang w:val="en-GB"/>
         </w:rPr>
       </w:pPr>
-      <w:bookmarkStart w:id="48" w:name="_Toc441237527"/>
-      <w:bookmarkStart w:id="49" w:name="_Toc169033114"/>
+      <w:bookmarkStart w:id="51" w:name="_Toc441237527"/>
+      <w:bookmarkStart w:id="52" w:name="_Toc169033114"/>
       <w:r>
         <w:rPr>
           <w:lang w:val="en-GB"/>
@@ -6169,8 +6752,8 @@
         <w:lastRenderedPageBreak/>
         <w:t>CONCLUSIONS</w:t>
       </w:r>
-      <w:bookmarkEnd w:id="48"/>
-      <w:bookmarkEnd w:id="49"/>
+      <w:bookmarkEnd w:id="51"/>
+      <w:bookmarkEnd w:id="52"/>
     </w:p>
     <w:p>
       <w:pPr>
@@ -6179,8 +6762,8 @@
           <w:lang w:val="en-GB"/>
         </w:rPr>
       </w:pPr>
-      <w:bookmarkStart w:id="50" w:name="_Toc441237528"/>
-      <w:bookmarkStart w:id="51" w:name="_Toc169033115"/>
+      <w:bookmarkStart w:id="53" w:name="_Toc441237528"/>
+      <w:bookmarkStart w:id="54" w:name="_Toc169033115"/>
       <w:r>
         <w:rPr>
           <w:lang w:val="en-GB"/>
@@ -6196,8 +6779,8 @@
         </w:rPr>
         <w:t xml:space="preserve"> Conclusions</w:t>
       </w:r>
-      <w:bookmarkEnd w:id="50"/>
-      <w:bookmarkEnd w:id="51"/>
+      <w:bookmarkEnd w:id="53"/>
+      <w:bookmarkEnd w:id="54"/>
     </w:p>
     <w:p>
       <w:pPr>
@@ -6271,8 +6854,8 @@
           <w:lang w:val="en-GB"/>
         </w:rPr>
       </w:pPr>
-      <w:bookmarkStart w:id="52" w:name="_Toc441237529"/>
-      <w:bookmarkStart w:id="53" w:name="_Toc169033116"/>
+      <w:bookmarkStart w:id="55" w:name="_Toc441237529"/>
+      <w:bookmarkStart w:id="56" w:name="_Toc169033116"/>
       <w:r>
         <w:rPr>
           <w:lang w:val="en-GB"/>
@@ -6288,8 +6871,8 @@
         </w:rPr>
         <w:t xml:space="preserve"> Research</w:t>
       </w:r>
-      <w:bookmarkEnd w:id="52"/>
-      <w:bookmarkEnd w:id="53"/>
+      <w:bookmarkEnd w:id="55"/>
+      <w:bookmarkEnd w:id="56"/>
     </w:p>
     <w:p>
       <w:pPr>
@@ -6308,12 +6891,12 @@
       <w:pPr>
         <w:pStyle w:val="AppendixTitle"/>
       </w:pPr>
-      <w:bookmarkStart w:id="54" w:name="_Toc441237530"/>
+      <w:bookmarkStart w:id="57" w:name="_Toc441237530"/>
       <w:r>
         <w:lastRenderedPageBreak/>
         <w:t>REFERENCES</w:t>
       </w:r>
-      <w:bookmarkEnd w:id="54"/>
+      <w:bookmarkEnd w:id="57"/>
     </w:p>
     <w:p>
       <w:pPr>
@@ -6340,7 +6923,7 @@
       <w:r>
         <w:t xml:space="preserve">, Jan. 15, 2023. [Online]. Available: </w:t>
       </w:r>
-      <w:hyperlink r:id="rId19" w:history="1">
+      <w:hyperlink r:id="rId21" w:history="1">
         <w:r>
           <w:rPr>
             <w:rStyle w:val="Hyperlink"/>
@@ -6499,9 +7082,29 @@
     </w:p>
     <w:p>
       <w:pPr>
+        <w:pStyle w:val="ListParagraph"/>
+        <w:numPr>
+          <w:ilvl w:val="0"/>
+          <w:numId w:val="16"/>
+        </w:numPr>
+        <w:spacing w:before="0" w:after="120"/>
+        <w:contextualSpacing w:val="0"/>
+        <w:rPr>
+          <w:lang w:val="en-GB"/>
+        </w:rPr>
+      </w:pPr>
+      <w:r>
+        <w:rPr>
+          <w:lang w:val="en-GB"/>
+        </w:rPr>
+        <w:t>J. A.-K. Mohammed, "Pulse Width Modulation for DC Motor Control Based on LM324," Engineering and Technology Journal, vol. 31, Part (A), no. 10, pp. 1882-1896, Mar. 2013. [Online]. Available: https://www.researchgate.net/publication/338389782_Pulse_Width_Modulation_for_DC_Motor_Control_Based_on_LM324. [Accessed: Jun. 15, 2024].</w:t>
+      </w:r>
+    </w:p>
+    <w:p>
+      <w:pPr>
         <w:pStyle w:val="AppendixTitle"/>
       </w:pPr>
-      <w:bookmarkStart w:id="55" w:name="_Toc441237531"/>
+      <w:bookmarkStart w:id="58" w:name="_Toc441237531"/>
       <w:r>
         <w:lastRenderedPageBreak/>
         <w:t>APPENDIX</w:t>
@@ -6509,7 +7112,7 @@
       <w:r>
         <w:t xml:space="preserve"> A</w:t>
       </w:r>
-      <w:bookmarkEnd w:id="55"/>
+      <w:bookmarkEnd w:id="58"/>
     </w:p>
     <w:p>
       <w:pPr>

</xml_diff>

<commit_message>
moving on from lit rev
</commit_message>
<xml_diff>
--- a/FYP_2/report/fyp_report.docx
+++ b/FYP_2/report/fyp_report.docx
@@ -12,7 +12,7 @@
             <v:stroke joinstyle="miter"/>
             <v:path gradientshapeok="t" o:connecttype="rect"/>
           </v:shapetype>
-          <v:shape id="Text Box 7638" o:spid="_x0000_s2074" type="#_x0000_t202" style="position:absolute;left:0;text-align:left;margin-left:170.25pt;margin-top:651.75pt;width:283.45pt;height:70.8pt;z-index:251663360;visibility:visible;mso-wrap-style:square;mso-width-percent:0;mso-height-percent:0;mso-wrap-distance-left:9pt;mso-wrap-distance-top:0;mso-wrap-distance-right:9pt;mso-wrap-distance-bottom:0;mso-position-horizontal:absolute;mso-position-horizontal-relative:page;mso-position-vertical:absolute;mso-position-vertical-relative:page;mso-width-percent:0;mso-height-percent:0;mso-width-relative:page;mso-height-relative:page;v-text-anchor:top" o:gfxdata="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" filled="f" stroked="f">
+          <v:shape id="Text Box 7638" o:spid="_x0000_s2074" type="#_x0000_t202" style="position:absolute;left:0;text-align:left;margin-left:170.25pt;margin-top:651.75pt;width:283.45pt;height:70.8pt;z-index:251659776;visibility:visible;mso-wrap-style:square;mso-width-percent:0;mso-height-percent:0;mso-wrap-distance-left:9pt;mso-wrap-distance-top:0;mso-wrap-distance-right:9pt;mso-wrap-distance-bottom:0;mso-position-horizontal:absolute;mso-position-horizontal-relative:page;mso-position-vertical:absolute;mso-position-vertical-relative:page;mso-width-percent:0;mso-height-percent:0;mso-width-relative:page;mso-height-relative:page;v-text-anchor:top" o:gfxdata="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" filled="f" stroked="f">
             <v:textbox>
               <w:txbxContent>
                 <w:p>
@@ -53,7 +53,7 @@
           <w:noProof/>
         </w:rPr>
         <w:pict w14:anchorId="18086AED">
-          <v:shape id="Text Box 7636" o:spid="_x0000_s2073" type="#_x0000_t202" style="position:absolute;left:0;text-align:left;margin-left:170.25pt;margin-top:425.25pt;width:283.45pt;height:141.75pt;z-index:251661312;visibility:visible;mso-wrap-style:square;mso-width-percent:0;mso-height-percent:0;mso-wrap-distance-left:9pt;mso-wrap-distance-top:0;mso-wrap-distance-right:9pt;mso-wrap-distance-bottom:0;mso-position-horizontal:absolute;mso-position-horizontal-relative:page;mso-position-vertical:absolute;mso-position-vertical-relative:page;mso-width-percent:0;mso-height-percent:0;mso-width-relative:page;mso-height-relative:page;v-text-anchor:top" o:gfxdata="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" filled="f" stroked="f">
+          <v:shape id="Text Box 7636" o:spid="_x0000_s2073" type="#_x0000_t202" style="position:absolute;left:0;text-align:left;margin-left:170.25pt;margin-top:425.25pt;width:283.45pt;height:141.75pt;z-index:251658752;visibility:visible;mso-wrap-style:square;mso-width-percent:0;mso-height-percent:0;mso-wrap-distance-left:9pt;mso-wrap-distance-top:0;mso-wrap-distance-right:9pt;mso-wrap-distance-bottom:0;mso-position-horizontal:absolute;mso-position-horizontal-relative:page;mso-position-vertical:absolute;mso-position-vertical-relative:page;mso-width-percent:0;mso-height-percent:0;mso-width-relative:page;mso-height-relative:page;v-text-anchor:top" o:gfxdata="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" filled="f" stroked="f">
             <v:textbox>
               <w:txbxContent>
                 <w:p>
@@ -115,7 +115,7 @@
           <w:noProof/>
         </w:rPr>
         <w:pict w14:anchorId="0E7DD2CE">
-          <v:rect id="Rectangle 7233" o:spid="_x0000_s2072" style="position:absolute;left:0;text-align:left;margin-left:170.25pt;margin-top:170.25pt;width:283.45pt;height:170.1pt;z-index:251659264;visibility:visible;mso-wrap-style:square;mso-width-percent:0;mso-height-percent:0;mso-wrap-distance-left:9pt;mso-wrap-distance-top:0;mso-wrap-distance-right:9pt;mso-wrap-distance-bottom:0;mso-position-horizontal:absolute;mso-position-horizontal-relative:page;mso-position-vertical:absolute;mso-position-vertical-relative:page;mso-width-percent:0;mso-height-percent:0;mso-width-relative:page;mso-height-relative:page;v-text-anchor:middle" o:gfxdata="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" o:allowincell="f" filled="f" strokeweight="1pt">
+          <v:rect id="Rectangle 7233" o:spid="_x0000_s2072" style="position:absolute;left:0;text-align:left;margin-left:170.25pt;margin-top:170.25pt;width:283.45pt;height:170.1pt;z-index:251657728;visibility:visible;mso-wrap-style:square;mso-width-percent:0;mso-height-percent:0;mso-wrap-distance-left:9pt;mso-wrap-distance-top:0;mso-wrap-distance-right:9pt;mso-wrap-distance-bottom:0;mso-position-horizontal:absolute;mso-position-horizontal-relative:page;mso-position-vertical:absolute;mso-position-vertical-relative:page;mso-width-percent:0;mso-height-percent:0;mso-width-relative:page;mso-height-relative:page;v-text-anchor:middle" o:gfxdata="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" o:allowincell="f" filled="f" strokeweight="1pt">
             <v:textbox inset="1pt,1pt,1pt,1pt">
               <w:txbxContent>
                 <w:p>
@@ -220,7 +220,15 @@
         <w:t xml:space="preserve">of sections 3 and 7 of the Act </w:t>
       </w:r>
       <w:r>
-        <w:t>whether for payment or otherwise save as specifically provided for therein. This shall include but not be limited to any lecture notes, course packs, thesis, text books, exam questions, any works of authorship fixed in any tangible medium of expression whether provided by the University or otherwise.</w:t>
+        <w:t xml:space="preserve">whether for payment or otherwise save as specifically provided for therein. This shall include but not be limited to any lecture notes, course packs, thesis, </w:t>
+      </w:r>
+      <w:proofErr w:type="gramStart"/>
+      <w:r>
+        <w:t>text books</w:t>
+      </w:r>
+      <w:proofErr w:type="gramEnd"/>
+      <w:r>
+        <w:t>, exam questions, any works of authorship fixed in any tangible medium of expression whether provided by the University or otherwise.</w:t>
       </w:r>
     </w:p>
     <w:p>
@@ -234,7 +242,7 @@
           <w:noProof/>
         </w:rPr>
         <w:drawing>
-          <wp:anchor distT="0" distB="0" distL="114300" distR="114300" simplePos="0" relativeHeight="251664384" behindDoc="0" locked="0" layoutInCell="1" allowOverlap="1" wp14:anchorId="5AEB08B0" wp14:editId="099D9010">
+          <wp:anchor distT="0" distB="0" distL="114300" distR="114300" simplePos="0" relativeHeight="251655680" behindDoc="0" locked="0" layoutInCell="1" allowOverlap="1" wp14:anchorId="5AEB08B0" wp14:editId="39F5F985">
             <wp:simplePos x="0" y="0"/>
             <wp:positionH relativeFrom="page">
               <wp:posOffset>2349500</wp:posOffset>
@@ -403,7 +411,21 @@
         <w:rPr>
           <w:lang w:val="en-GB"/>
         </w:rPr>
-        <w:t>Typical format of abstract usually begins with a short introduction to the project that you have done. It is normally covered in 2 to 3 sentences. It should not include what have not been done or what will be done. Furthermore, it is definitely not a general introduction that is not directly related to your project.</w:t>
+        <w:t xml:space="preserve">Typical format of abstract usually begins with a short introduction to the project that you have done. It is normally covered in 2 to 3 sentences. It should not include what have not been done or what will be done. Furthermore, it is </w:t>
+      </w:r>
+      <w:proofErr w:type="gramStart"/>
+      <w:r>
+        <w:rPr>
+          <w:lang w:val="en-GB"/>
+        </w:rPr>
+        <w:t>definitely not</w:t>
+      </w:r>
+      <w:proofErr w:type="gramEnd"/>
+      <w:r>
+        <w:rPr>
+          <w:lang w:val="en-GB"/>
+        </w:rPr>
+        <w:t xml:space="preserve"> a general introduction that is not directly related to your project.</w:t>
       </w:r>
     </w:p>
     <w:p>
@@ -429,20 +451,62 @@
         <w:rPr>
           <w:lang w:val="en-GB"/>
         </w:rPr>
-        <w:t>Next, the summary of significant results and findings of your project is presented. This usually comes from the chapter ‘data presentation’ and/or ‘discussion of findings’. The results or data and the discussion can be combined and presented in this part. Data/results can be mentioned in form of relative manner, e.g. x is proportional to y with proportional constant of w, or x = wy. Performance of hardware or software can be either quantitative or qualitative (descriptive) but the descriptive form should be result-oriented. Important comparisons between theoretical or ideal cases and practical cases can also be included.</w:t>
-      </w:r>
-    </w:p>
-    <w:p>
-      <w:pPr>
-        <w:rPr>
-          <w:lang w:val="en-GB"/>
-        </w:rPr>
-      </w:pPr>
-      <w:r>
-        <w:rPr>
-          <w:lang w:val="en-GB"/>
-        </w:rPr>
-        <w:t xml:space="preserve">Finally, the abstract ends with important or overall conclusion. Only the important or significant conclusions from chapter ‘conclusion’ are presented here. Alternatively, an overall conclusion which combines all the individual conclusions can be included here. Notes: You may write your abstract in one or two paragraphs. It is important to note that abstract is written in a case by case basis. However, a typical format can be useful as a guide or reference for you to write the abstract of your project report. </w:t>
+        <w:t xml:space="preserve">Next, the summary of significant results and findings of your project is presented. This usually comes from the chapter ‘data presentation’ and/or ‘discussion of </w:t>
+      </w:r>
+      <w:proofErr w:type="gramStart"/>
+      <w:r>
+        <w:rPr>
+          <w:lang w:val="en-GB"/>
+        </w:rPr>
+        <w:t>findings’</w:t>
+      </w:r>
+      <w:proofErr w:type="gramEnd"/>
+      <w:r>
+        <w:rPr>
+          <w:lang w:val="en-GB"/>
+        </w:rPr>
+        <w:t>. The results or data and the discussion can be combined and presented in this part. Data/results can be mentioned in form of relative manner, e.g. x is proportional to y with proportional constant of w, or x = wy. Performance of hardware or software can be either quantitative or qualitative (descriptive</w:t>
+      </w:r>
+      <w:proofErr w:type="gramStart"/>
+      <w:r>
+        <w:rPr>
+          <w:lang w:val="en-GB"/>
+        </w:rPr>
+        <w:t>)</w:t>
+      </w:r>
+      <w:proofErr w:type="gramEnd"/>
+      <w:r>
+        <w:rPr>
+          <w:lang w:val="en-GB"/>
+        </w:rPr>
+        <w:t xml:space="preserve"> but the descriptive form should be result-oriented. Important comparisons between theoretical or ideal cases and practical cases can also be included.</w:t>
+      </w:r>
+    </w:p>
+    <w:p>
+      <w:pPr>
+        <w:rPr>
+          <w:lang w:val="en-GB"/>
+        </w:rPr>
+      </w:pPr>
+      <w:r>
+        <w:rPr>
+          <w:lang w:val="en-GB"/>
+        </w:rPr>
+        <w:t xml:space="preserve">Finally, the abstract ends with important or overall conclusion. Only the important or significant conclusions from chapter ‘conclusion’ are presented here. Alternatively, an overall conclusion which combines all the individual conclusions can be included here. Notes: You may write your abstract in one or two paragraphs. It is important to note that abstract is written in a </w:t>
+      </w:r>
+      <w:proofErr w:type="gramStart"/>
+      <w:r>
+        <w:rPr>
+          <w:lang w:val="en-GB"/>
+        </w:rPr>
+        <w:t>case by case</w:t>
+      </w:r>
+      <w:proofErr w:type="gramEnd"/>
+      <w:r>
+        <w:rPr>
+          <w:lang w:val="en-GB"/>
+        </w:rPr>
+        <w:t xml:space="preserve"> basis. However, a typical format can be useful as a guide or reference for you to write the abstract of your project report. </w:t>
       </w:r>
     </w:p>
     <w:p>
@@ -4306,7 +4370,7 @@
       </w:pPr>
       <w:r>
         <w:drawing>
-          <wp:anchor distT="0" distB="0" distL="114300" distR="114300" simplePos="0" relativeHeight="251659264" behindDoc="0" locked="0" layoutInCell="1" allowOverlap="1" wp14:anchorId="5824A9C8" wp14:editId="32C3EB40">
+          <wp:anchor distT="0" distB="0" distL="114300" distR="114300" simplePos="0" relativeHeight="251659264" behindDoc="0" locked="0" layoutInCell="1" allowOverlap="1" wp14:anchorId="5824A9C8" wp14:editId="2C723298">
             <wp:simplePos x="0" y="0"/>
             <wp:positionH relativeFrom="column">
               <wp:posOffset>3175</wp:posOffset>
@@ -4542,6 +4606,9 @@
         <w:t>H- Bridge motor driver circuit using BJTs</w:t>
       </w:r>
       <w:bookmarkEnd w:id="23"/>
+      <w:r>
+        <w:t xml:space="preserve"> [10]</w:t>
+      </w:r>
     </w:p>
     <w:p>
       <w:pPr>
@@ -4575,12 +4642,346 @@
       <w:bookmarkStart w:id="24" w:name="_Toc154440008"/>
       <w:bookmarkStart w:id="25" w:name="_Toc169033105"/>
       <w:r>
-        <w:t>PID Controller Design</w:t>
+        <w:t>PID Control in DC Motor Position Systems</w:t>
       </w:r>
       <w:bookmarkEnd w:id="24"/>
       <w:bookmarkEnd w:id="25"/>
     </w:p>
-    <w:p/>
+    <w:p>
+      <w:r>
+        <w:t>The proportional-integral-derivative (PID) controller is a widely used control algorithm in industrial applications due to its simplicity and effectiveness in handling a variety of control problems</w:t>
+      </w:r>
+      <w:r>
+        <w:t xml:space="preserve"> [1</w:t>
+      </w:r>
+      <w:r>
+        <w:t>0</w:t>
+      </w:r>
+      <w:r>
+        <w:t>]</w:t>
+      </w:r>
+      <w:r>
+        <w:t>. For brushed DC motors, PID controllers are particularly valuable in achieving precise speed and position control, which is critical in applications requiring exact movements and strict adherence to motion profiles.</w:t>
+      </w:r>
+    </w:p>
+    <w:p>
+      <w:r>
+        <w:t>In one study</w:t>
+      </w:r>
+      <w:r>
+        <w:t xml:space="preserve"> [11]</w:t>
+      </w:r>
+      <w:r>
+        <w:t>, a PID controller was applied to control the angular position of a DC motor connected to a valve of a hydraulic pump. The system was implemented using an ATmega16 microcontroller, and the PID parameters were carefully tuned to optimize performance. The experimental results demonstrated that the PID controller effectively suppressed oscillations caused by system and sensor nonlinearities, maintaining precise control of the motor's position</w:t>
+      </w:r>
+      <w:r>
+        <w:t>.</w:t>
+      </w:r>
+    </w:p>
+    <w:p>
+      <w:pPr>
+        <w:keepNext/>
+      </w:pPr>
+      <w:r>
+        <w:drawing>
+          <wp:inline distT="0" distB="0" distL="0" distR="0" wp14:anchorId="754BC27D" wp14:editId="04E67734">
+            <wp:extent cx="5220335" cy="2166620"/>
+            <wp:effectExtent l="0" t="0" r="0" b="0"/>
+            <wp:docPr id="1055010073" name="Picture 1" descr="A diagram of a block diagram&#10;&#10;Description automatically generated"/>
+            <wp:cNvGraphicFramePr>
+              <a:graphicFrameLocks xmlns:a="http://schemas.openxmlformats.org/drawingml/2006/main" noChangeAspect="1"/>
+            </wp:cNvGraphicFramePr>
+            <a:graphic xmlns:a="http://schemas.openxmlformats.org/drawingml/2006/main">
+              <a:graphicData uri="http://schemas.openxmlformats.org/drawingml/2006/picture">
+                <pic:pic xmlns:pic="http://schemas.openxmlformats.org/drawingml/2006/picture">
+                  <pic:nvPicPr>
+                    <pic:cNvPr id="1055010073" name="Picture 1" descr="A diagram of a block diagram&#10;&#10;Description automatically generated"/>
+                    <pic:cNvPicPr/>
+                  </pic:nvPicPr>
+                  <pic:blipFill>
+                    <a:blip r:embed="rId17"/>
+                    <a:stretch>
+                      <a:fillRect/>
+                    </a:stretch>
+                  </pic:blipFill>
+                  <pic:spPr>
+                    <a:xfrm>
+                      <a:off x="0" y="0"/>
+                      <a:ext cx="5220335" cy="2166620"/>
+                    </a:xfrm>
+                    <a:prstGeom prst="rect">
+                      <a:avLst/>
+                    </a:prstGeom>
+                  </pic:spPr>
+                </pic:pic>
+              </a:graphicData>
+            </a:graphic>
+          </wp:inline>
+        </w:drawing>
+      </w:r>
+    </w:p>
+    <w:p>
+      <w:pPr>
+        <w:pStyle w:val="Caption"/>
+      </w:pPr>
+      <w:r>
+        <w:t xml:space="preserve">Figure </w:t>
+      </w:r>
+      <w:r>
+        <w:fldChar w:fldCharType="begin"/>
+      </w:r>
+      <w:r>
+        <w:instrText xml:space="preserve"> STYLEREF 1 \s </w:instrText>
+      </w:r>
+      <w:r>
+        <w:fldChar w:fldCharType="separate"/>
+      </w:r>
+      <w:r>
+        <w:rPr>
+          <w:noProof/>
+          <w:cs/>
+        </w:rPr>
+        <w:t>‎</w:t>
+      </w:r>
+      <w:r>
+        <w:rPr>
+          <w:noProof/>
+        </w:rPr>
+        <w:t>2</w:t>
+      </w:r>
+      <w:r>
+        <w:fldChar w:fldCharType="end"/>
+      </w:r>
+      <w:r>
+        <w:t>.</w:t>
+      </w:r>
+      <w:r>
+        <w:fldChar w:fldCharType="begin"/>
+      </w:r>
+      <w:r>
+        <w:instrText xml:space="preserve"> SEQ Figure \* ARABIC \s 1 </w:instrText>
+      </w:r>
+      <w:r>
+        <w:fldChar w:fldCharType="separate"/>
+      </w:r>
+      <w:r>
+        <w:rPr>
+          <w:noProof/>
+        </w:rPr>
+        <w:t>5</w:t>
+      </w:r>
+      <w:r>
+        <w:fldChar w:fldCharType="end"/>
+      </w:r>
+      <w:r>
+        <w:t xml:space="preserve"> </w:t>
+      </w:r>
+      <w:r>
+        <w:t>Block diagram for the DC motor model</w:t>
+      </w:r>
+      <w:r>
+        <w:t xml:space="preserve"> </w:t>
+      </w:r>
+      <w:r>
+        <w:t>[11]</w:t>
+      </w:r>
+    </w:p>
+    <w:p>
+      <w:r>
+        <w:lastRenderedPageBreak/>
+        <w:t>Another research</w:t>
+      </w:r>
+      <w:r>
+        <w:t xml:space="preserve"> [12]</w:t>
+      </w:r>
+      <w:r>
+        <w:t xml:space="preserve"> focused on controlling the angular position of a DC geared motor using a PID controller with friction compensation. The study utilized an Arduino microcontroller and an L298N dual H-bridge motor driver to execute PWM signals. The PID controller successfully minimized errors and oscillations, achieving a high level of precision in the motor's position control. The inclusion of friction compensation further improved the system's performance, making it suitable for applications like robotic arm position control</w:t>
+      </w:r>
+      <w:r>
+        <w:t>.</w:t>
+      </w:r>
+    </w:p>
+    <w:p>
+      <w:pPr>
+        <w:keepNext/>
+      </w:pPr>
+      <w:r>
+        <w:drawing>
+          <wp:inline distT="0" distB="0" distL="0" distR="0" wp14:anchorId="295F526C" wp14:editId="71A51AC7">
+            <wp:extent cx="5220335" cy="1669415"/>
+            <wp:effectExtent l="0" t="0" r="0" b="0"/>
+            <wp:docPr id="1495540560" name="Picture 1" descr="A diagram of a computer component&#10;&#10;Description automatically generated"/>
+            <wp:cNvGraphicFramePr>
+              <a:graphicFrameLocks xmlns:a="http://schemas.openxmlformats.org/drawingml/2006/main" noChangeAspect="1"/>
+            </wp:cNvGraphicFramePr>
+            <a:graphic xmlns:a="http://schemas.openxmlformats.org/drawingml/2006/main">
+              <a:graphicData uri="http://schemas.openxmlformats.org/drawingml/2006/picture">
+                <pic:pic xmlns:pic="http://schemas.openxmlformats.org/drawingml/2006/picture">
+                  <pic:nvPicPr>
+                    <pic:cNvPr id="1495540560" name="Picture 1" descr="A diagram of a computer component&#10;&#10;Description automatically generated"/>
+                    <pic:cNvPicPr/>
+                  </pic:nvPicPr>
+                  <pic:blipFill>
+                    <a:blip r:embed="rId18"/>
+                    <a:stretch>
+                      <a:fillRect/>
+                    </a:stretch>
+                  </pic:blipFill>
+                  <pic:spPr>
+                    <a:xfrm>
+                      <a:off x="0" y="0"/>
+                      <a:ext cx="5220335" cy="1669415"/>
+                    </a:xfrm>
+                    <a:prstGeom prst="rect">
+                      <a:avLst/>
+                    </a:prstGeom>
+                  </pic:spPr>
+                </pic:pic>
+              </a:graphicData>
+            </a:graphic>
+          </wp:inline>
+        </w:drawing>
+      </w:r>
+    </w:p>
+    <w:p>
+      <w:pPr>
+        <w:pStyle w:val="Caption"/>
+      </w:pPr>
+      <w:r>
+        <w:t xml:space="preserve">Figure </w:t>
+      </w:r>
+      <w:r>
+        <w:fldChar w:fldCharType="begin"/>
+      </w:r>
+      <w:r>
+        <w:instrText xml:space="preserve"> STYLEREF 1 \s </w:instrText>
+      </w:r>
+      <w:r>
+        <w:fldChar w:fldCharType="separate"/>
+      </w:r>
+      <w:r>
+        <w:rPr>
+          <w:noProof/>
+          <w:cs/>
+        </w:rPr>
+        <w:t>‎</w:t>
+      </w:r>
+      <w:r>
+        <w:rPr>
+          <w:noProof/>
+        </w:rPr>
+        <w:t>2</w:t>
+      </w:r>
+      <w:r>
+        <w:fldChar w:fldCharType="end"/>
+      </w:r>
+      <w:r>
+        <w:t>.</w:t>
+      </w:r>
+      <w:r>
+        <w:fldChar w:fldCharType="begin"/>
+      </w:r>
+      <w:r>
+        <w:instrText xml:space="preserve"> SEQ Figure \* ARABIC \s 1 </w:instrText>
+      </w:r>
+      <w:r>
+        <w:fldChar w:fldCharType="separate"/>
+      </w:r>
+      <w:r>
+        <w:rPr>
+          <w:noProof/>
+        </w:rPr>
+        <w:t>6</w:t>
+      </w:r>
+      <w:r>
+        <w:fldChar w:fldCharType="end"/>
+      </w:r>
+      <w:r>
+        <w:t xml:space="preserve"> </w:t>
+      </w:r>
+      <w:r>
+        <w:t xml:space="preserve">Block </w:t>
+      </w:r>
+      <w:r>
+        <w:t>d</w:t>
+      </w:r>
+      <w:r>
+        <w:t xml:space="preserve">iagram for DC </w:t>
+      </w:r>
+      <w:r>
+        <w:t>m</w:t>
+      </w:r>
+      <w:r>
+        <w:t xml:space="preserve">otor </w:t>
+      </w:r>
+      <w:r>
+        <w:t>p</w:t>
+      </w:r>
+      <w:r>
+        <w:t xml:space="preserve">osition </w:t>
+      </w:r>
+      <w:r>
+        <w:t>c</w:t>
+      </w:r>
+      <w:r>
+        <w:t>ontrol</w:t>
+      </w:r>
+      <w:r>
+        <w:t xml:space="preserve"> [12]</w:t>
+      </w:r>
+    </w:p>
+    <w:p>
+      <w:r>
+        <w:t xml:space="preserve">Implementing a PID controller for DC motors involves several challenges, including tuning the PID parameters and handling system nonlinearities. The process of tuning involves setting the proportional gain (Kp), integral gain (Ki), and derivative gain (Kd) to achieve the desired control performance. Incorrect tuning can lead to issues like </w:t>
+      </w:r>
+      <w:proofErr w:type="gramStart"/>
+      <w:r>
+        <w:t>overshoot</w:t>
+      </w:r>
+      <w:proofErr w:type="gramEnd"/>
+      <w:r>
+        <w:t>, oscillations, and steady-state errors.</w:t>
+      </w:r>
+    </w:p>
+    <w:p>
+      <w:r>
+        <w:t>A study</w:t>
+      </w:r>
+      <w:r>
+        <w:t xml:space="preserve"> [13]</w:t>
+      </w:r>
+      <w:r>
+        <w:t xml:space="preserve"> on DC motor speed control using PWM highlighted the importance of precise tuning of PID parameters. The researchers used an Arduino microcontroller to generate PWM signals and control the motor speed. They emphasized the need for iterative tuning and testing to find the optimal PID settings that balance responsiveness and stability.</w:t>
+      </w:r>
+    </w:p>
+    <w:p>
+      <w:r>
+        <w:t>Another study</w:t>
+      </w:r>
+      <w:r>
+        <w:t xml:space="preserve"> [14]</w:t>
+      </w:r>
+      <w:r>
+        <w:t xml:space="preserve"> investigated the application of PID controllers for DC motor angular position control, highlighting the advantages of PID controllers in terms of stability and precision. The study utilized a genetic algorithm for tuning the PID </w:t>
+      </w:r>
+      <w:r>
+        <w:lastRenderedPageBreak/>
+        <w:t>parameters, achieving superior performance compared to the Ziegler-Nichols method. This approach provided a more refined tuning process, reducing the error between the actual and desired responses, and enhancing the system's robustness against disturbances</w:t>
+      </w:r>
+    </w:p>
+    <w:p>
+      <w:r>
+        <w:t xml:space="preserve">The primary advantage of PID controllers lies in their ability to provide stable and accurate control with relatively simple implementation. They </w:t>
+      </w:r>
+      <w:proofErr w:type="gramStart"/>
+      <w:r>
+        <w:t>are capable of handling</w:t>
+      </w:r>
+      <w:proofErr w:type="gramEnd"/>
+      <w:r>
+        <w:t xml:space="preserve"> a wide range of operating conditions and can be easily adjusted to meet specific performance requirements. The use of PID controllers in brushed DC motor systems enhances their applicability in high-precision environments, such as automated machinery, robotics, and navigation systems.</w:t>
+      </w:r>
+    </w:p>
     <w:p>
       <w:pPr>
         <w:pStyle w:val="Heading1"/>
@@ -4615,21 +5016,19 @@
     </w:p>
     <w:p>
       <w:pPr>
-        <w:pStyle w:val="Heading2"/>
-        <w:rPr>
-          <w:lang w:val="en-GB"/>
-        </w:rPr>
-      </w:pPr>
-      <w:bookmarkStart w:id="28" w:name="_Toc441237521"/>
-      <w:bookmarkStart w:id="29" w:name="_Toc169033108"/>
-      <w:r>
-        <w:rPr>
-          <w:lang w:val="en-GB"/>
-        </w:rPr>
-        <w:t xml:space="preserve">Writing </w:t>
-      </w:r>
-      <w:r>
-        <w:t>Style</w:t>
+        <w:pStyle w:val="Heading1"/>
+        <w:rPr>
+          <w:lang w:val="en-GB"/>
+        </w:rPr>
+      </w:pPr>
+      <w:bookmarkStart w:id="28" w:name="_Toc441237524"/>
+      <w:bookmarkStart w:id="29" w:name="_Toc169033111"/>
+      <w:r>
+        <w:rPr>
+          <w:lang w:val="en-GB"/>
+        </w:rPr>
+        <w:lastRenderedPageBreak/>
+        <w:t>DATA PRESENTATION AND DISCUSSION OF FINDINGS</w:t>
       </w:r>
       <w:bookmarkEnd w:id="28"/>
       <w:bookmarkEnd w:id="29"/>
@@ -4644,7 +5043,7 @@
         <w:rPr>
           <w:lang w:val="en-GB"/>
         </w:rPr>
-        <w:t>Be systematic and concise.  A popular style is to use simple past tense (because the project has been completed). First and second person pronouns (I, we, you, me, my, etc.) should be minimized or avoided.</w:t>
+        <w:t>The results/data presentation and discussion sections can be both the most interesting as well as the most challenging sections to write. You may choose to write these sections separately, or combine them into a single chapter, depending on your preferences.</w:t>
       </w:r>
     </w:p>
     <w:p>
@@ -4654,13 +5053,16 @@
           <w:lang w:val="en-GB"/>
         </w:rPr>
       </w:pPr>
-      <w:bookmarkStart w:id="30" w:name="_Toc441237522"/>
-      <w:bookmarkStart w:id="31" w:name="_Toc169033109"/>
-      <w:r>
-        <w:rPr>
-          <w:lang w:val="en-GB"/>
-        </w:rPr>
-        <w:t>Figures and Tables</w:t>
+      <w:bookmarkStart w:id="30" w:name="_Toc441237526"/>
+      <w:bookmarkStart w:id="31" w:name="_Toc169033113"/>
+      <w:r>
+        <w:rPr>
+          <w:lang w:val="en-GB"/>
+        </w:rPr>
+        <w:t xml:space="preserve">Discussion of </w:t>
+      </w:r>
+      <w:r>
+        <w:t>Findings</w:t>
       </w:r>
       <w:bookmarkEnd w:id="30"/>
       <w:bookmarkEnd w:id="31"/>
@@ -4675,1394 +5077,34 @@
         <w:rPr>
           <w:lang w:val="en-GB"/>
         </w:rPr>
-        <w:t>There are only two kinds of illustrations in a scientific report: tables and figures. A table is simply a grid of rows and columns filled by numbers or information. Any other kind of illustration - line graphs, bar charts, pie charts, photographs, clip art, etc. - is called a “figure.”</w:t>
-      </w:r>
-    </w:p>
-    <w:p>
-      <w:pPr>
-        <w:rPr>
-          <w:lang w:val="en-GB"/>
-        </w:rPr>
-      </w:pPr>
-      <w:r>
-        <w:rPr>
-          <w:lang w:val="en-GB"/>
-        </w:rPr>
-        <w:t xml:space="preserve">A good way to label each diagram is to use the caption “Figure C.x”, where C refers to the chapter and x refer to the sequence of the diagram in the chapter. </w:t>
-      </w:r>
-      <w:r>
-        <w:rPr>
-          <w:lang w:val="en-GB"/>
-        </w:rPr>
-        <w:fldChar w:fldCharType="begin"/>
-      </w:r>
-      <w:r>
-        <w:rPr>
-          <w:lang w:val="en-GB"/>
-        </w:rPr>
-        <w:instrText xml:space="preserve"> REF _Ref441166100 \h </w:instrText>
-      </w:r>
-      <w:r>
-        <w:rPr>
-          <w:lang w:val="en-GB"/>
-        </w:rPr>
-      </w:r>
-      <w:r>
-        <w:rPr>
-          <w:lang w:val="en-GB"/>
-        </w:rPr>
-        <w:fldChar w:fldCharType="separate"/>
-      </w:r>
-      <w:r>
-        <w:t xml:space="preserve">Figure </w:t>
-      </w:r>
-      <w:r>
-        <w:rPr>
-          <w:noProof/>
-        </w:rPr>
-        <w:t>3</w:t>
-      </w:r>
-      <w:r>
-        <w:t>.</w:t>
-      </w:r>
-      <w:r>
-        <w:rPr>
-          <w:noProof/>
-        </w:rPr>
-        <w:t>1</w:t>
-      </w:r>
-      <w:r>
-        <w:rPr>
-          <w:lang w:val="en-GB"/>
-        </w:rPr>
-        <w:fldChar w:fldCharType="end"/>
-      </w:r>
-      <w:r>
-        <w:rPr>
-          <w:lang w:val="en-GB"/>
-        </w:rPr>
-        <w:t xml:space="preserve"> illustrates this concept.  Note the alignment and font style of the fig</w:t>
-      </w:r>
-      <w:r>
-        <w:rPr>
-          <w:lang w:val="en-GB"/>
-        </w:rPr>
-        <w:t xml:space="preserve">ure caption. </w:t>
-      </w:r>
-      <w:r>
-        <w:rPr>
-          <w:lang w:val="en-GB"/>
-        </w:rPr>
-        <w:t>The figure caption should be always aligned at the centre, as shown below.</w:t>
-      </w:r>
-    </w:p>
-    <w:p>
-      <w:pPr>
-        <w:pStyle w:val="BodyTextcenter"/>
-      </w:pPr>
-      <w:r>
-        <w:rPr>
-          <w:noProof/>
-        </w:rPr>
-      </w:r>
-      <w:r>
-        <w:pict w14:anchorId="59459914">
-          <v:group id="Canvas 1" o:spid="_x0000_s2056" editas="canvas" style="width:411pt;height:58.5pt;mso-position-horizontal-relative:char;mso-position-vertical-relative:line" coordsize="52197,7429" o:gfxdata="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">
-            <v:shapetype id="_x0000_t75" coordsize="21600,21600" o:spt="75" o:preferrelative="t" path="m@4@5l@4@11@9@11@9@5xe" filled="f" stroked="f">
-              <v:stroke joinstyle="miter"/>
-              <v:formulas>
-                <v:f eqn="if lineDrawn pixelLineWidth 0"/>
-                <v:f eqn="sum @0 1 0"/>
-                <v:f eqn="sum 0 0 @1"/>
-                <v:f eqn="prod @2 1 2"/>
-                <v:f eqn="prod @3 21600 pixelWidth"/>
-                <v:f eqn="prod @3 21600 pixelHeight"/>
-                <v:f eqn="sum @0 0 1"/>
-                <v:f eqn="prod @6 1 2"/>
-                <v:f eqn="prod @7 21600 pixelWidth"/>
-                <v:f eqn="sum @8 21600 0"/>
-                <v:f eqn="prod @7 21600 pixelHeight"/>
-                <v:f eqn="sum @10 21600 0"/>
-              </v:formulas>
-              <v:path o:extrusionok="f" gradientshapeok="t" o:connecttype="rect"/>
-              <o:lock v:ext="edit" aspectratio="t"/>
-            </v:shapetype>
-            <v:shape id="_x0000_s2057" type="#_x0000_t75" style="position:absolute;width:52197;height:7429;visibility:visible;mso-wrap-style:square">
-              <v:fill o:detectmouseclick="t"/>
-              <v:path o:connecttype="none"/>
-            </v:shape>
-            <v:group id="Group 20" o:spid="_x0000_s2058" style="position:absolute;top:1525;width:52203;height:5007" coordsize="8445,810" o:gfxdata="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">
-              <v:shape id="Text Box 7616" o:spid="_x0000_s2059" type="#_x0000_t202" style="position:absolute;left:570;width:1500;height:810;visibility:visible;mso-wrap-style:square;v-text-anchor:top" o:gfxdata="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" filled="f">
-                <v:textbox style="mso-next-textbox:#Text Box 7616">
-                  <w:txbxContent>
-                    <w:p>
-                      <w:pPr>
-                        <w:pStyle w:val="NormalWeb"/>
-                        <w:spacing w:before="0" w:beforeAutospacing="0" w:after="360" w:afterAutospacing="0" w:line="360" w:lineRule="auto"/>
-                        <w:jc w:val="center"/>
-                      </w:pPr>
-                      <w:r>
-                        <w:rPr>
-                          <w:rFonts w:eastAsia="Times New Roman"/>
-                          <w:sz w:val="22"/>
-                          <w:szCs w:val="22"/>
-                          <w:lang w:val="en-GB"/>
-                        </w:rPr>
-                        <w:t>Anti-aliasing</w:t>
-                      </w:r>
-                      <w:r>
-                        <w:rPr>
-                          <w:rFonts w:eastAsia="Times New Roman"/>
-                          <w:lang w:val="en-GB"/>
-                        </w:rPr>
-                        <w:t xml:space="preserve"> filter</w:t>
-                      </w:r>
-                    </w:p>
-                  </w:txbxContent>
-                </v:textbox>
-              </v:shape>
-              <v:rect id="Rectangle 22" o:spid="_x0000_s2060" style="position:absolute;left:2445;width:945;height:810;visibility:visible;mso-wrap-style:square;v-text-anchor:top" o:gfxdata="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" filled="f">
-                <v:textbox style="mso-next-textbox:#Rectangle 22">
-                  <w:txbxContent>
-                    <w:p>
-                      <w:pPr>
-                        <w:pStyle w:val="NormalWeb"/>
-                        <w:spacing w:before="0" w:beforeAutospacing="0" w:after="0" w:afterAutospacing="0" w:line="360" w:lineRule="auto"/>
-                        <w:jc w:val="center"/>
-                      </w:pPr>
-                      <w:r>
-                        <w:rPr>
-                          <w:rFonts w:eastAsia="Times New Roman"/>
-                          <w:sz w:val="16"/>
-                          <w:szCs w:val="16"/>
-                          <w:lang w:val="en-GB"/>
-                        </w:rPr>
-                        <w:t> </w:t>
-                      </w:r>
-                    </w:p>
-                    <w:p>
-                      <w:pPr>
-                        <w:pStyle w:val="NormalWeb"/>
-                        <w:spacing w:before="0" w:beforeAutospacing="0" w:after="0" w:afterAutospacing="0" w:line="360" w:lineRule="auto"/>
-                        <w:jc w:val="center"/>
-                        <w:rPr>
-                          <w:sz w:val="22"/>
-                          <w:szCs w:val="22"/>
-                        </w:rPr>
-                      </w:pPr>
-                      <w:r>
-                        <w:rPr>
-                          <w:rFonts w:eastAsia="Times New Roman"/>
-                          <w:sz w:val="22"/>
-                          <w:szCs w:val="22"/>
-                          <w:lang w:val="en-GB"/>
-                        </w:rPr>
-                        <w:t>ADC</w:t>
-                      </w:r>
-                    </w:p>
-                  </w:txbxContent>
-                </v:textbox>
-              </v:rect>
-              <v:shape id="Text Box 7620" o:spid="_x0000_s2061" type="#_x0000_t202" style="position:absolute;left:6405;width:1350;height:810;visibility:visible;mso-wrap-style:square;v-text-anchor:top" o:gfxdata="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" filled="f">
-                <v:textbox style="mso-next-textbox:#Text Box 7620">
-                  <w:txbxContent>
-                    <w:p>
-                      <w:pPr>
-                        <w:pStyle w:val="NormalWeb"/>
-                        <w:spacing w:before="0" w:beforeAutospacing="0" w:after="360" w:afterAutospacing="0" w:line="360" w:lineRule="auto"/>
-                        <w:jc w:val="center"/>
-                      </w:pPr>
-                      <w:r>
-                        <w:rPr>
-                          <w:rFonts w:eastAsia="Times New Roman"/>
-                          <w:sz w:val="22"/>
-                          <w:szCs w:val="22"/>
-                          <w:lang w:val="en-GB"/>
-                        </w:rPr>
-                        <w:t>Anti-imagefilter</w:t>
-                      </w:r>
-                    </w:p>
-                  </w:txbxContent>
-                </v:textbox>
-              </v:shape>
-              <v:rect id="Rectangle 24" o:spid="_x0000_s2062" style="position:absolute;left:5085;width:945;height:810;visibility:visible;mso-wrap-style:square;v-text-anchor:top" o:gfxdata="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" filled="f">
-                <v:textbox style="mso-next-textbox:#Rectangle 24">
-                  <w:txbxContent>
-                    <w:p>
-                      <w:pPr>
-                        <w:pStyle w:val="NormalWeb"/>
-                        <w:spacing w:before="0" w:beforeAutospacing="0" w:after="0" w:afterAutospacing="0" w:line="360" w:lineRule="auto"/>
-                        <w:jc w:val="center"/>
-                      </w:pPr>
-                      <w:r>
-                        <w:rPr>
-                          <w:rFonts w:eastAsia="Times New Roman"/>
-                          <w:sz w:val="16"/>
-                          <w:szCs w:val="16"/>
-                          <w:lang w:val="en-GB"/>
-                        </w:rPr>
-                        <w:t> </w:t>
-                      </w:r>
-                    </w:p>
-                    <w:p>
-                      <w:pPr>
-                        <w:pStyle w:val="NormalWeb"/>
-                        <w:spacing w:before="0" w:beforeAutospacing="0" w:after="0" w:afterAutospacing="0" w:line="360" w:lineRule="auto"/>
-                        <w:jc w:val="center"/>
-                        <w:rPr>
-                          <w:sz w:val="22"/>
-                          <w:szCs w:val="22"/>
-                        </w:rPr>
-                      </w:pPr>
-                      <w:r>
-                        <w:rPr>
-                          <w:rFonts w:eastAsia="Times New Roman"/>
-                          <w:sz w:val="22"/>
-                          <w:szCs w:val="22"/>
-                          <w:lang w:val="en-GB"/>
-                        </w:rPr>
-                        <w:t>DAC</w:t>
-                      </w:r>
-                    </w:p>
-                  </w:txbxContent>
-                </v:textbox>
-              </v:rect>
-              <v:rect id="Rectangle 25" o:spid="_x0000_s2063" style="position:absolute;left:3765;width:945;height:810;visibility:visible;mso-wrap-style:square;v-text-anchor:top" o:gfxdata="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" filled="f">
-                <v:textbox style="mso-next-textbox:#Rectangle 25">
-                  <w:txbxContent>
-                    <w:p>
-                      <w:pPr>
-                        <w:pStyle w:val="NormalWeb"/>
-                        <w:spacing w:before="0" w:beforeAutospacing="0" w:after="0" w:afterAutospacing="0" w:line="360" w:lineRule="auto"/>
-                        <w:jc w:val="center"/>
-                      </w:pPr>
-                      <w:r>
-                        <w:rPr>
-                          <w:rFonts w:eastAsia="Times New Roman"/>
-                          <w:sz w:val="16"/>
-                          <w:szCs w:val="16"/>
-                          <w:lang w:val="en-GB"/>
-                        </w:rPr>
-                        <w:t> </w:t>
-                      </w:r>
-                    </w:p>
-                    <w:p>
-                      <w:pPr>
-                        <w:pStyle w:val="NormalWeb"/>
-                        <w:spacing w:before="0" w:beforeAutospacing="0" w:after="0" w:afterAutospacing="0" w:line="360" w:lineRule="auto"/>
-                        <w:jc w:val="center"/>
-                        <w:rPr>
-                          <w:sz w:val="22"/>
-                          <w:szCs w:val="22"/>
-                        </w:rPr>
-                      </w:pPr>
-                      <w:r>
-                        <w:rPr>
-                          <w:rFonts w:eastAsia="Times New Roman"/>
-                          <w:sz w:val="22"/>
-                          <w:szCs w:val="22"/>
-                          <w:lang w:val="en-GB"/>
-                        </w:rPr>
-                        <w:t>DSP</w:t>
-                      </w:r>
-                    </w:p>
-                  </w:txbxContent>
-                </v:textbox>
-              </v:rect>
-              <v:shapetype id="_x0000_t32" coordsize="21600,21600" o:spt="32" o:oned="t" path="m,l21600,21600e" filled="f">
-                <v:path arrowok="t" fillok="f" o:connecttype="none"/>
-                <o:lock v:ext="edit" shapetype="t"/>
-              </v:shapetype>
-              <v:shape id="AutoShape 7625" o:spid="_x0000_s2064" type="#_x0000_t32" style="position:absolute;left:3390;top:435;width:375;height:0;visibility:visible;mso-wrap-style:square" o:connectortype="straight" o:gfxdata="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" strokeweight="1.5pt">
-                <v:stroke endarrow="block"/>
-              </v:shape>
-              <v:shape id="AutoShape 7626" o:spid="_x0000_s2065" type="#_x0000_t32" style="position:absolute;left:4710;top:435;width:375;height:0;visibility:visible;mso-wrap-style:square" o:connectortype="straight" o:gfxdata="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" strokeweight="1.5pt">
-                <v:stroke endarrow="block"/>
-              </v:shape>
-              <v:shape id="AutoShape 7627" o:spid="_x0000_s2066" type="#_x0000_t32" style="position:absolute;left:6030;top:435;width:375;height:0;visibility:visible;mso-wrap-style:square" o:connectortype="straight" o:gfxdata="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" strokeweight="1.5pt">
-                <v:stroke endarrow="block"/>
-              </v:shape>
-              <v:shape id="AutoShape 7628" o:spid="_x0000_s2067" type="#_x0000_t32" style="position:absolute;left:2070;top:435;width:375;height:0;visibility:visible;mso-wrap-style:square" o:connectortype="straight" o:gfxdata="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" strokeweight="1.5pt">
-                <v:stroke endarrow="block"/>
-              </v:shape>
-              <v:shape id="AutoShape 7629" o:spid="_x0000_s2068" type="#_x0000_t32" style="position:absolute;left:7755;top:435;width:375;height:0;visibility:visible;mso-wrap-style:square" o:connectortype="straight" o:gfxdata="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" strokeweight="1.5pt">
-                <v:stroke endarrow="block"/>
-              </v:shape>
-              <v:shape id="AutoShape 7630" o:spid="_x0000_s2069" type="#_x0000_t32" style="position:absolute;left:195;top:435;width:375;height:0;visibility:visible;mso-wrap-style:square" o:connectortype="straight" o:gfxdata="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" strokeweight="1.5pt">
-                <v:stroke endarrow="block"/>
-              </v:shape>
-              <v:shape id="Text Box 7631" o:spid="_x0000_s2070" type="#_x0000_t202" style="position:absolute;width:690;height:435;visibility:visible;mso-wrap-style:square;v-text-anchor:top" o:gfxdata="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" filled="f" stroked="f">
-                <v:textbox style="mso-next-textbox:#Text Box 7631">
-                  <w:txbxContent>
-                    <w:p>
-                      <w:pPr>
-                        <w:pStyle w:val="NormalWeb"/>
-                        <w:spacing w:before="0" w:beforeAutospacing="0" w:after="360" w:afterAutospacing="0" w:line="360" w:lineRule="auto"/>
-                        <w:jc w:val="both"/>
-                      </w:pPr>
-                      <w:r>
-                        <w:rPr>
-                          <w:rFonts w:eastAsia="Times New Roman"/>
-                          <w:i/>
-                          <w:iCs/>
-                          <w:lang w:val="en-GB"/>
-                        </w:rPr>
-                        <w:t>x(t)</w:t>
-                      </w:r>
-                    </w:p>
-                  </w:txbxContent>
-                </v:textbox>
-              </v:shape>
-              <v:shape id="Text Box 7632" o:spid="_x0000_s2071" type="#_x0000_t202" style="position:absolute;left:7755;width:690;height:435;visibility:visible;mso-wrap-style:square;v-text-anchor:top" o:gfxdata="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" filled="f" stroked="f">
-                <v:textbox style="mso-next-textbox:#Text Box 7632">
-                  <w:txbxContent>
-                    <w:p>
-                      <w:pPr>
-                        <w:pStyle w:val="NormalWeb"/>
-                        <w:spacing w:before="0" w:beforeAutospacing="0" w:after="360" w:afterAutospacing="0" w:line="360" w:lineRule="auto"/>
-                        <w:jc w:val="both"/>
-                      </w:pPr>
-                      <w:r>
-                        <w:rPr>
-                          <w:rFonts w:eastAsia="Times New Roman"/>
-                          <w:i/>
-                          <w:iCs/>
-                          <w:lang w:val="en-GB"/>
-                        </w:rPr>
-                        <w:t>y(t)</w:t>
-                      </w:r>
-                    </w:p>
-                  </w:txbxContent>
-                </v:textbox>
-              </v:shape>
-            </v:group>
-            <w10:anchorlock/>
-          </v:group>
-        </w:pict>
-      </w:r>
-    </w:p>
-    <w:p>
-      <w:pPr>
-        <w:pStyle w:val="Caption"/>
-        <w:spacing w:before="120" w:after="120"/>
-        <w:rPr>
-          <w:lang w:val="en-GB"/>
-        </w:rPr>
-      </w:pPr>
-      <w:bookmarkStart w:id="32" w:name="_Ref441166100"/>
-      <w:bookmarkStart w:id="33" w:name="_Toc169367200"/>
-      <w:r>
-        <w:t xml:space="preserve">Figure </w:t>
-      </w:r>
-      <w:r>
-        <w:fldChar w:fldCharType="begin"/>
-      </w:r>
-      <w:r>
-        <w:instrText xml:space="preserve"> STYLEREF 1 \s </w:instrText>
-      </w:r>
-      <w:r>
-        <w:fldChar w:fldCharType="separate"/>
-      </w:r>
-      <w:r>
-        <w:rPr>
-          <w:noProof/>
-          <w:cs/>
-        </w:rPr>
-        <w:t>‎</w:t>
-      </w:r>
-      <w:r>
-        <w:rPr>
-          <w:noProof/>
-        </w:rPr>
-        <w:t>3</w:t>
-      </w:r>
-      <w:r>
-        <w:fldChar w:fldCharType="end"/>
-      </w:r>
-      <w:r>
-        <w:t>.</w:t>
-      </w:r>
-      <w:r>
-        <w:fldChar w:fldCharType="begin"/>
-      </w:r>
-      <w:r>
-        <w:instrText xml:space="preserve"> SEQ Figure \* ARABIC \s 1 </w:instrText>
-      </w:r>
-      <w:r>
-        <w:fldChar w:fldCharType="separate"/>
-      </w:r>
-      <w:r>
-        <w:rPr>
-          <w:noProof/>
-        </w:rPr>
-        <w:t>1</w:t>
-      </w:r>
-      <w:r>
-        <w:fldChar w:fldCharType="end"/>
-      </w:r>
-      <w:bookmarkEnd w:id="32"/>
-      <w:r>
-        <w:rPr>
-          <w:lang w:val="en-GB"/>
-        </w:rPr>
-        <w:t>: Example of figure and its caption.</w:t>
-      </w:r>
-      <w:bookmarkEnd w:id="33"/>
-    </w:p>
-    <w:p>
-      <w:pPr>
-        <w:rPr>
-          <w:lang w:val="en-GB"/>
-        </w:rPr>
-      </w:pPr>
-      <w:r>
-        <w:rPr>
-          <w:lang w:val="en-GB"/>
-        </w:rPr>
-        <w:t xml:space="preserve">Figures must be of acceptable quality. It should not be too small (difficult for readers to see) or too big (unnecessary waste of space). Avoid enlarging images beyond their print resolution. Example of good and bad quality figures are shown in </w:t>
-      </w:r>
-      <w:r>
-        <w:rPr>
-          <w:lang w:val="en-GB"/>
-        </w:rPr>
-        <w:fldChar w:fldCharType="begin"/>
-      </w:r>
-      <w:r>
-        <w:rPr>
-          <w:lang w:val="en-GB"/>
-        </w:rPr>
-        <w:instrText xml:space="preserve"> REF _Ref441166219 \h </w:instrText>
-      </w:r>
-      <w:r>
-        <w:rPr>
-          <w:lang w:val="en-GB"/>
-        </w:rPr>
-      </w:r>
-      <w:r>
-        <w:rPr>
-          <w:lang w:val="en-GB"/>
-        </w:rPr>
-        <w:fldChar w:fldCharType="separate"/>
-      </w:r>
-      <w:r>
-        <w:t xml:space="preserve">Figure </w:t>
-      </w:r>
-      <w:r>
-        <w:rPr>
-          <w:noProof/>
-        </w:rPr>
-        <w:t>3</w:t>
-      </w:r>
-      <w:r>
-        <w:t>.</w:t>
-      </w:r>
-      <w:r>
-        <w:rPr>
-          <w:noProof/>
-        </w:rPr>
-        <w:t>2</w:t>
-      </w:r>
-      <w:r>
-        <w:rPr>
-          <w:lang w:val="en-GB"/>
-        </w:rPr>
-        <w:fldChar w:fldCharType="end"/>
-      </w:r>
-      <w:r>
-        <w:rPr>
-          <w:lang w:val="en-GB"/>
-        </w:rPr>
-        <w:t xml:space="preserve"> and </w:t>
-      </w:r>
-      <w:r>
-        <w:rPr>
-          <w:lang w:val="en-GB"/>
-        </w:rPr>
-        <w:fldChar w:fldCharType="begin"/>
-      </w:r>
-      <w:r>
-        <w:rPr>
-          <w:lang w:val="en-GB"/>
-        </w:rPr>
-        <w:instrText xml:space="preserve"> REF _Ref441166318 \h </w:instrText>
-      </w:r>
-      <w:r>
-        <w:rPr>
-          <w:lang w:val="en-GB"/>
-        </w:rPr>
-      </w:r>
-      <w:r>
-        <w:rPr>
-          <w:lang w:val="en-GB"/>
-        </w:rPr>
-        <w:fldChar w:fldCharType="separate"/>
-      </w:r>
-      <w:r>
-        <w:t xml:space="preserve">Figure </w:t>
-      </w:r>
-      <w:r>
-        <w:rPr>
-          <w:noProof/>
-        </w:rPr>
-        <w:t>3</w:t>
-      </w:r>
-      <w:r>
-        <w:t>.</w:t>
-      </w:r>
-      <w:r>
-        <w:rPr>
-          <w:noProof/>
-        </w:rPr>
-        <w:t>3</w:t>
-      </w:r>
-      <w:r>
-        <w:rPr>
-          <w:lang w:val="en-GB"/>
-        </w:rPr>
-        <w:fldChar w:fldCharType="end"/>
-      </w:r>
-      <w:r>
-        <w:rPr>
-          <w:lang w:val="en-GB"/>
-        </w:rPr>
-        <w:t xml:space="preserve"> respectively.</w:t>
-      </w:r>
-    </w:p>
-    <w:p>
-      <w:pPr>
-        <w:pStyle w:val="BodyTextcenter"/>
-      </w:pPr>
-      <w:r>
-        <w:rPr>
-          <w:noProof/>
-        </w:rPr>
-      </w:r>
-      <w:r>
-        <w:pict w14:anchorId="73CBD319">
-          <v:group id="Canvas 34" o:spid="_x0000_s2053" editas="canvas" style="width:411pt;height:174.6pt;mso-position-horizontal-relative:char;mso-position-vertical-relative:line" coordsize="52197,22174" o:gfxdata="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">
-            <v:shape id="_x0000_s2054" type="#_x0000_t75" style="position:absolute;width:52197;height:22174;visibility:visible;mso-wrap-style:square">
-              <v:fill o:detectmouseclick="t"/>
-              <v:path o:connecttype="none"/>
-            </v:shape>
-            <v:shape id="Picture 35" o:spid="_x0000_s2055" type="#_x0000_t75" alt="cameraman" style="position:absolute;left:15801;top:180;width:21813;height:21820;visibility:visible;mso-wrap-style:square" o:gfxdata="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">
-              <v:imagedata r:id="rId17" o:title="cameraman"/>
-            </v:shape>
-            <w10:anchorlock/>
-          </v:group>
-        </w:pict>
-      </w:r>
-    </w:p>
-    <w:p>
-      <w:pPr>
-        <w:pStyle w:val="Caption"/>
-        <w:spacing w:before="120" w:after="120"/>
-        <w:rPr>
-          <w:lang w:val="en-GB"/>
-        </w:rPr>
-      </w:pPr>
-      <w:bookmarkStart w:id="34" w:name="_Ref441166219"/>
-      <w:bookmarkStart w:id="35" w:name="_Toc169367201"/>
-      <w:r>
-        <w:t xml:space="preserve">Figure </w:t>
-      </w:r>
-      <w:r>
-        <w:fldChar w:fldCharType="begin"/>
-      </w:r>
-      <w:r>
-        <w:instrText xml:space="preserve"> STYLEREF 1 \s </w:instrText>
-      </w:r>
-      <w:r>
-        <w:fldChar w:fldCharType="separate"/>
-      </w:r>
-      <w:r>
-        <w:rPr>
-          <w:noProof/>
-          <w:cs/>
-        </w:rPr>
-        <w:t>‎</w:t>
-      </w:r>
-      <w:r>
-        <w:rPr>
-          <w:noProof/>
-        </w:rPr>
-        <w:t>3</w:t>
-      </w:r>
-      <w:r>
-        <w:fldChar w:fldCharType="end"/>
-      </w:r>
-      <w:r>
-        <w:t>.</w:t>
-      </w:r>
-      <w:r>
-        <w:fldChar w:fldCharType="begin"/>
-      </w:r>
-      <w:r>
-        <w:instrText xml:space="preserve"> SEQ Figure \* ARABIC \s 1 </w:instrText>
-      </w:r>
-      <w:r>
-        <w:fldChar w:fldCharType="separate"/>
-      </w:r>
-      <w:r>
-        <w:rPr>
-          <w:noProof/>
-        </w:rPr>
-        <w:t>2</w:t>
-      </w:r>
-      <w:r>
-        <w:fldChar w:fldCharType="end"/>
-      </w:r>
-      <w:bookmarkEnd w:id="34"/>
-      <w:r>
-        <w:rPr>
-          <w:lang w:val="en-GB"/>
-        </w:rPr>
-        <w:t>: Example of acceptable quality image.</w:t>
-      </w:r>
-      <w:bookmarkEnd w:id="35"/>
-    </w:p>
-    <w:p>
-      <w:pPr>
-        <w:pStyle w:val="BodyText"/>
-      </w:pPr>
-      <w:r>
-        <w:rPr>
-          <w:noProof/>
-        </w:rPr>
-      </w:r>
-      <w:r>
-        <w:pict w14:anchorId="71EC6661">
-          <v:group id="Canvas 36" o:spid="_x0000_s2050" editas="canvas" style="width:411pt;height:182.05pt;mso-position-horizontal-relative:char;mso-position-vertical-relative:line" coordsize="52197,23120" o:gfxdata="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">
-            <v:shape id="_x0000_s2051" type="#_x0000_t75" style="position:absolute;width:52197;height:23120;visibility:visible;mso-wrap-style:square">
-              <v:fill o:detectmouseclick="t"/>
-              <v:path o:connecttype="none"/>
-            </v:shape>
-            <v:shape id="Picture 37" o:spid="_x0000_s2052" type="#_x0000_t75" alt="cameraman2" style="position:absolute;left:15516;top:1313;width:21812;height:21812;visibility:visible;mso-wrap-style:square" o:gfxdata="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">
-              <v:imagedata r:id="rId18" o:title="cameraman2"/>
-            </v:shape>
-            <w10:anchorlock/>
-          </v:group>
-        </w:pict>
-      </w:r>
-    </w:p>
-    <w:p>
-      <w:pPr>
-        <w:pStyle w:val="Caption"/>
-        <w:spacing w:before="120" w:after="120"/>
-      </w:pPr>
-      <w:bookmarkStart w:id="36" w:name="_Ref441166318"/>
-      <w:bookmarkStart w:id="37" w:name="_Toc169367202"/>
-      <w:r>
-        <w:t xml:space="preserve">Figure </w:t>
-      </w:r>
-      <w:r>
-        <w:fldChar w:fldCharType="begin"/>
-      </w:r>
-      <w:r>
-        <w:instrText xml:space="preserve"> STYLEREF 1 \s </w:instrText>
-      </w:r>
-      <w:r>
-        <w:fldChar w:fldCharType="separate"/>
-      </w:r>
-      <w:r>
-        <w:rPr>
-          <w:noProof/>
-          <w:cs/>
-        </w:rPr>
-        <w:t>‎</w:t>
-      </w:r>
-      <w:r>
-        <w:rPr>
-          <w:noProof/>
-        </w:rPr>
-        <w:t>3</w:t>
-      </w:r>
-      <w:r>
-        <w:fldChar w:fldCharType="end"/>
-      </w:r>
-      <w:r>
-        <w:t>.</w:t>
-      </w:r>
-      <w:r>
-        <w:fldChar w:fldCharType="begin"/>
-      </w:r>
-      <w:r>
-        <w:instrText xml:space="preserve"> SEQ Figure \* ARABIC \s 1 </w:instrText>
-      </w:r>
-      <w:r>
-        <w:fldChar w:fldCharType="separate"/>
-      </w:r>
-      <w:r>
-        <w:rPr>
-          <w:noProof/>
-        </w:rPr>
-        <w:t>3</w:t>
-      </w:r>
-      <w:r>
-        <w:fldChar w:fldCharType="end"/>
-      </w:r>
-      <w:bookmarkEnd w:id="36"/>
-      <w:r>
-        <w:t xml:space="preserve">: </w:t>
-      </w:r>
-      <w:r>
-        <w:t>Example of bad quality image (enlarged beyond their print resolution)</w:t>
-      </w:r>
-      <w:bookmarkEnd w:id="37"/>
-    </w:p>
-    <w:p>
-      <w:pPr>
-        <w:rPr>
-          <w:lang w:val="en-GB"/>
-        </w:rPr>
-      </w:pPr>
-      <w:r>
-        <w:rPr>
-          <w:lang w:val="en-GB"/>
-        </w:rPr>
-        <w:t>For table, the recommended table style is shown in</w:t>
-      </w:r>
-      <w:r>
-        <w:rPr>
-          <w:lang w:val="en-GB"/>
-        </w:rPr>
-        <w:fldChar w:fldCharType="begin"/>
-      </w:r>
-      <w:r>
-        <w:rPr>
-          <w:lang w:val="en-GB"/>
-        </w:rPr>
-        <w:instrText xml:space="preserve"> REF _Ref441166349 \h </w:instrText>
-      </w:r>
-      <w:r>
-        <w:rPr>
-          <w:lang w:val="en-GB"/>
-        </w:rPr>
-      </w:r>
-      <w:r>
-        <w:rPr>
-          <w:lang w:val="en-GB"/>
-        </w:rPr>
-        <w:fldChar w:fldCharType="separate"/>
-      </w:r>
-      <w:r>
-        <w:t xml:space="preserve">Table </w:t>
-      </w:r>
-      <w:r>
-        <w:rPr>
-          <w:noProof/>
-        </w:rPr>
-        <w:t>3</w:t>
-      </w:r>
-      <w:r>
-        <w:t>.</w:t>
-      </w:r>
-      <w:r>
-        <w:rPr>
-          <w:noProof/>
-        </w:rPr>
-        <w:t>1</w:t>
-      </w:r>
-      <w:r>
-        <w:rPr>
-          <w:lang w:val="en-GB"/>
-        </w:rPr>
-        <w:fldChar w:fldCharType="end"/>
-      </w:r>
-      <w:r>
-        <w:rPr>
-          <w:lang w:val="en-GB"/>
-        </w:rPr>
-        <w:t>. Most of the time, tables do not require colour. The quality of the table content is more important than the appearance.</w:t>
-      </w:r>
-    </w:p>
-    <w:p>
-      <w:pPr>
-        <w:pStyle w:val="Caption"/>
-        <w:keepNext/>
-        <w:spacing w:before="120" w:after="120"/>
-        <w:rPr>
-          <w:lang w:val="en-GB"/>
-        </w:rPr>
-      </w:pPr>
-      <w:bookmarkStart w:id="38" w:name="_Ref441166349"/>
-      <w:bookmarkStart w:id="39" w:name="_Ref441166344"/>
-      <w:bookmarkStart w:id="40" w:name="_Toc169034735"/>
-      <w:r>
-        <w:t xml:space="preserve">Table </w:t>
-      </w:r>
-      <w:r>
-        <w:fldChar w:fldCharType="begin"/>
-      </w:r>
-      <w:r>
-        <w:instrText xml:space="preserve"> STYLEREF 1 \s </w:instrText>
-      </w:r>
-      <w:r>
-        <w:fldChar w:fldCharType="separate"/>
-      </w:r>
-      <w:r>
-        <w:rPr>
-          <w:noProof/>
-        </w:rPr>
-        <w:t>3</w:t>
-      </w:r>
-      <w:r>
-        <w:rPr>
-          <w:noProof/>
-        </w:rPr>
-        <w:fldChar w:fldCharType="end"/>
-      </w:r>
-      <w:r>
-        <w:t>.</w:t>
-      </w:r>
-      <w:r>
-        <w:fldChar w:fldCharType="begin"/>
-      </w:r>
-      <w:r>
-        <w:instrText xml:space="preserve"> SEQ Table \* ARABIC \s 1 </w:instrText>
-      </w:r>
-      <w:r>
-        <w:fldChar w:fldCharType="separate"/>
-      </w:r>
-      <w:r>
-        <w:rPr>
-          <w:noProof/>
-        </w:rPr>
-        <w:t>1</w:t>
-      </w:r>
-      <w:r>
-        <w:rPr>
-          <w:noProof/>
-        </w:rPr>
-        <w:fldChar w:fldCharType="end"/>
-      </w:r>
-      <w:bookmarkEnd w:id="38"/>
-      <w:r>
-        <w:t>:</w:t>
-      </w:r>
-      <w:r>
-        <w:rPr>
-          <w:lang w:val="en-GB"/>
-        </w:rPr>
-        <w:t xml:space="preserve"> Tab</w:t>
-      </w:r>
-      <w:r>
-        <w:t>l</w:t>
-      </w:r>
-      <w:r>
-        <w:rPr>
-          <w:lang w:val="en-GB"/>
-        </w:rPr>
-        <w:t>e Styles</w:t>
-      </w:r>
-      <w:bookmarkEnd w:id="39"/>
-      <w:bookmarkEnd w:id="40"/>
-    </w:p>
-    <w:tbl>
-      <w:tblPr>
-        <w:tblStyle w:val="TableGrid"/>
-        <w:tblW w:w="0" w:type="auto"/>
-        <w:jc w:val="center"/>
-        <w:tblCellMar>
-          <w:top w:w="72" w:type="dxa"/>
-          <w:left w:w="115" w:type="dxa"/>
-          <w:bottom w:w="72" w:type="dxa"/>
-          <w:right w:w="115" w:type="dxa"/>
-        </w:tblCellMar>
-        <w:tblLook w:val="04A0" w:firstRow="1" w:lastRow="0" w:firstColumn="1" w:lastColumn="0" w:noHBand="0" w:noVBand="1"/>
-      </w:tblPr>
-      <w:tblGrid>
-        <w:gridCol w:w="1597"/>
-        <w:gridCol w:w="1598"/>
-        <w:gridCol w:w="1597"/>
-        <w:gridCol w:w="1598"/>
-      </w:tblGrid>
-      <w:tr>
-        <w:trPr>
-          <w:trHeight w:val="70"/>
-          <w:jc w:val="center"/>
-        </w:trPr>
-        <w:tc>
-          <w:tcPr>
-            <w:tcW w:w="1597" w:type="dxa"/>
-            <w:vMerge w:val="restart"/>
-          </w:tcPr>
-          <w:p>
-            <w:pPr>
-              <w:pStyle w:val="TableText"/>
-              <w:jc w:val="center"/>
-              <w:rPr>
-                <w:sz w:val="22"/>
-              </w:rPr>
-            </w:pPr>
-            <w:r>
-              <w:rPr>
-                <w:sz w:val="22"/>
-              </w:rPr>
-              <w:t>Table heading</w:t>
-            </w:r>
-          </w:p>
-        </w:tc>
-        <w:tc>
-          <w:tcPr>
-            <w:tcW w:w="4793" w:type="dxa"/>
-            <w:gridSpan w:val="3"/>
-          </w:tcPr>
-          <w:p>
-            <w:pPr>
-              <w:pStyle w:val="TableText"/>
-              <w:jc w:val="center"/>
-              <w:rPr>
-                <w:sz w:val="22"/>
-              </w:rPr>
-            </w:pPr>
-            <w:r>
-              <w:rPr>
-                <w:sz w:val="22"/>
-              </w:rPr>
-              <w:t>Table heading</w:t>
-            </w:r>
-          </w:p>
-        </w:tc>
-      </w:tr>
-      <w:tr>
-        <w:trPr>
-          <w:jc w:val="center"/>
-        </w:trPr>
-        <w:tc>
-          <w:tcPr>
-            <w:tcW w:w="1597" w:type="dxa"/>
-            <w:vMerge/>
-          </w:tcPr>
-          <w:p>
-            <w:pPr>
-              <w:pStyle w:val="TableText"/>
-              <w:jc w:val="center"/>
-              <w:rPr>
-                <w:sz w:val="22"/>
-              </w:rPr>
-            </w:pPr>
-          </w:p>
-        </w:tc>
-        <w:tc>
-          <w:tcPr>
-            <w:tcW w:w="1598" w:type="dxa"/>
-          </w:tcPr>
-          <w:p>
-            <w:pPr>
-              <w:pStyle w:val="TableText"/>
-              <w:jc w:val="center"/>
-              <w:rPr>
-                <w:sz w:val="22"/>
-              </w:rPr>
-            </w:pPr>
-            <w:r>
-              <w:rPr>
-                <w:sz w:val="22"/>
-              </w:rPr>
-              <w:t>Sub-heading</w:t>
-            </w:r>
-          </w:p>
-        </w:tc>
-        <w:tc>
-          <w:tcPr>
-            <w:tcW w:w="1597" w:type="dxa"/>
-          </w:tcPr>
-          <w:p>
-            <w:pPr>
-              <w:pStyle w:val="TableText"/>
-              <w:jc w:val="center"/>
-              <w:rPr>
-                <w:sz w:val="22"/>
-              </w:rPr>
-            </w:pPr>
-            <w:r>
-              <w:rPr>
-                <w:sz w:val="22"/>
-              </w:rPr>
-              <w:t>Sub-heading</w:t>
-            </w:r>
-          </w:p>
-        </w:tc>
-        <w:tc>
-          <w:tcPr>
-            <w:tcW w:w="1598" w:type="dxa"/>
-          </w:tcPr>
-          <w:p>
-            <w:pPr>
-              <w:pStyle w:val="TableText"/>
-              <w:jc w:val="center"/>
-              <w:rPr>
-                <w:sz w:val="22"/>
-              </w:rPr>
-            </w:pPr>
-            <w:r>
-              <w:rPr>
-                <w:sz w:val="22"/>
-              </w:rPr>
-              <w:t>Sub-heading</w:t>
-            </w:r>
-          </w:p>
-        </w:tc>
-      </w:tr>
-      <w:tr>
-        <w:trPr>
-          <w:jc w:val="center"/>
-        </w:trPr>
-        <w:tc>
-          <w:tcPr>
-            <w:tcW w:w="1597" w:type="dxa"/>
-          </w:tcPr>
-          <w:p>
-            <w:pPr>
-              <w:pStyle w:val="TableText"/>
-              <w:jc w:val="center"/>
-              <w:rPr>
-                <w:sz w:val="22"/>
-              </w:rPr>
-            </w:pPr>
-            <w:r>
-              <w:rPr>
-                <w:sz w:val="22"/>
-              </w:rPr>
-              <w:t>Data/Heading</w:t>
-            </w:r>
-          </w:p>
-        </w:tc>
-        <w:tc>
-          <w:tcPr>
-            <w:tcW w:w="1598" w:type="dxa"/>
-          </w:tcPr>
-          <w:p>
-            <w:pPr>
-              <w:pStyle w:val="TableText"/>
-              <w:jc w:val="center"/>
-              <w:rPr>
-                <w:sz w:val="22"/>
-              </w:rPr>
-            </w:pPr>
-            <w:r>
-              <w:rPr>
-                <w:sz w:val="22"/>
-              </w:rPr>
-              <w:t>Data</w:t>
-            </w:r>
-          </w:p>
-        </w:tc>
-        <w:tc>
-          <w:tcPr>
-            <w:tcW w:w="1597" w:type="dxa"/>
-          </w:tcPr>
-          <w:p>
-            <w:pPr>
-              <w:pStyle w:val="TableText"/>
-              <w:jc w:val="center"/>
-              <w:rPr>
-                <w:sz w:val="22"/>
-              </w:rPr>
-            </w:pPr>
-            <w:r>
-              <w:rPr>
-                <w:sz w:val="22"/>
-              </w:rPr>
-              <w:t>Data</w:t>
-            </w:r>
-          </w:p>
-        </w:tc>
-        <w:tc>
-          <w:tcPr>
-            <w:tcW w:w="1598" w:type="dxa"/>
-          </w:tcPr>
-          <w:p>
-            <w:pPr>
-              <w:pStyle w:val="TableText"/>
-              <w:jc w:val="center"/>
-              <w:rPr>
-                <w:sz w:val="22"/>
-              </w:rPr>
-            </w:pPr>
-            <w:r>
-              <w:rPr>
-                <w:sz w:val="22"/>
-              </w:rPr>
-              <w:t>Data</w:t>
-            </w:r>
-          </w:p>
-        </w:tc>
-      </w:tr>
-      <w:tr>
-        <w:trPr>
-          <w:jc w:val="center"/>
-        </w:trPr>
-        <w:tc>
-          <w:tcPr>
-            <w:tcW w:w="1597" w:type="dxa"/>
-          </w:tcPr>
-          <w:p>
-            <w:pPr>
-              <w:pStyle w:val="TableText"/>
-              <w:jc w:val="center"/>
-              <w:rPr>
-                <w:sz w:val="22"/>
-              </w:rPr>
-            </w:pPr>
-            <w:r>
-              <w:rPr>
-                <w:sz w:val="22"/>
-              </w:rPr>
-              <w:t>Data/Heading</w:t>
-            </w:r>
-          </w:p>
-        </w:tc>
-        <w:tc>
-          <w:tcPr>
-            <w:tcW w:w="1598" w:type="dxa"/>
-          </w:tcPr>
-          <w:p>
-            <w:pPr>
-              <w:pStyle w:val="TableText"/>
-              <w:jc w:val="center"/>
-              <w:rPr>
-                <w:sz w:val="22"/>
-              </w:rPr>
-            </w:pPr>
-            <w:r>
-              <w:rPr>
-                <w:sz w:val="22"/>
-              </w:rPr>
-              <w:t>Data</w:t>
-            </w:r>
-          </w:p>
-        </w:tc>
-        <w:tc>
-          <w:tcPr>
-            <w:tcW w:w="1597" w:type="dxa"/>
-          </w:tcPr>
-          <w:p>
-            <w:pPr>
-              <w:pStyle w:val="TableText"/>
-              <w:jc w:val="center"/>
-              <w:rPr>
-                <w:sz w:val="22"/>
-              </w:rPr>
-            </w:pPr>
-            <w:r>
-              <w:rPr>
-                <w:sz w:val="22"/>
-              </w:rPr>
-              <w:t>Data</w:t>
-            </w:r>
-          </w:p>
-        </w:tc>
-        <w:tc>
-          <w:tcPr>
-            <w:tcW w:w="1598" w:type="dxa"/>
-          </w:tcPr>
-          <w:p>
-            <w:pPr>
-              <w:pStyle w:val="TableText"/>
-              <w:jc w:val="center"/>
-              <w:rPr>
-                <w:sz w:val="22"/>
-              </w:rPr>
-            </w:pPr>
-            <w:r>
-              <w:rPr>
-                <w:sz w:val="22"/>
-              </w:rPr>
-              <w:t>Data</w:t>
-            </w:r>
-          </w:p>
-        </w:tc>
-      </w:tr>
-    </w:tbl>
-    <w:p>
-      <w:pPr>
-        <w:rPr>
-          <w:lang w:val="en-GB"/>
-        </w:rPr>
-      </w:pPr>
-    </w:p>
-    <w:p>
-      <w:pPr>
-        <w:rPr>
-          <w:lang w:val="en-GB"/>
-        </w:rPr>
-      </w:pPr>
-      <w:r>
-        <w:rPr>
-          <w:lang w:val="en-GB"/>
-        </w:rPr>
-        <w:lastRenderedPageBreak/>
-        <w:t>Figure captions should be below the figures; table heads should appear above the tables. Insert figures and tables after they are cited in the text. Each figure and table need to be referred to and explained in the text.</w:t>
-      </w:r>
-    </w:p>
-    <w:p>
-      <w:pPr>
-        <w:pStyle w:val="Heading2"/>
-        <w:rPr>
-          <w:lang w:val="en-GB"/>
-        </w:rPr>
-      </w:pPr>
-      <w:bookmarkStart w:id="41" w:name="_Toc441237523"/>
-      <w:bookmarkStart w:id="42" w:name="_Toc169033110"/>
-      <w:r>
-        <w:t>Equations</w:t>
-      </w:r>
-      <w:bookmarkEnd w:id="41"/>
-      <w:bookmarkEnd w:id="42"/>
-    </w:p>
-    <w:p>
-      <w:pPr>
-        <w:rPr>
-          <w:lang w:val="en-GB"/>
-        </w:rPr>
-      </w:pPr>
-      <w:r>
-        <w:rPr>
-          <w:lang w:val="en-GB"/>
-        </w:rPr>
-        <w:t>Equations and formulae should be typed clearly by using an appropriate equation editor and numbered according to its sequence of order within the chapter. The same principle for labeling a figure and table is applied to equations. For example, in Chapter 1, the first equation should be Equation 1.1; in Chapter 3, the first equation should be Equation 3.1. Below is an example of writing an equation:</w:t>
-      </w:r>
-    </w:p>
-    <w:p>
-      <w:pPr>
-        <w:pStyle w:val="Equation"/>
-        <w:spacing w:before="120" w:after="120"/>
-      </w:pPr>
-      <w:r>
-        <w:rPr>
-          <w:position w:val="-20"/>
-          <w:lang w:val="en-US"/>
-        </w:rPr>
-        <w:tab/>
-      </w:r>
-      <w:r>
-        <w:rPr>
-          <w:position w:val="-20"/>
-          <w:lang w:val="en-US"/>
-        </w:rPr>
-        <w:object w:dxaOrig="2600" w:dyaOrig="580" w14:anchorId="0C1D571E">
-          <v:shape id="_x0000_i1025" type="#_x0000_t75" style="width:129.5pt;height:29pt" o:ole="">
-            <v:imagedata r:id="rId19" o:title=""/>
-          </v:shape>
-          <o:OLEObject Type="Embed" ProgID="Equation.3" ShapeID="_x0000_i1025" DrawAspect="Content" ObjectID="_1779980122" r:id="rId20"/>
-        </w:object>
-      </w:r>
-      <w:r>
-        <w:rPr>
-          <w:position w:val="-20"/>
-          <w:lang w:val="en-US"/>
-        </w:rPr>
-        <w:tab/>
-      </w:r>
-      <w:r>
-        <w:t>(</w:t>
-      </w:r>
-      <w:r>
-        <w:fldChar w:fldCharType="begin"/>
-      </w:r>
-      <w:r>
-        <w:instrText xml:space="preserve"> STYLEREF 1 \s </w:instrText>
-      </w:r>
-      <w:r>
-        <w:fldChar w:fldCharType="separate"/>
-      </w:r>
-      <w:r>
-        <w:rPr>
-          <w:noProof/>
-        </w:rPr>
-        <w:t>3</w:t>
-      </w:r>
-      <w:r>
-        <w:fldChar w:fldCharType="end"/>
-      </w:r>
-      <w:r>
-        <w:t>.</w:t>
-      </w:r>
-      <w:r>
-        <w:fldChar w:fldCharType="begin"/>
-      </w:r>
-      <w:r>
-        <w:instrText xml:space="preserve"> SEQ Equation \* ARABIC \s 1 </w:instrText>
-      </w:r>
-      <w:r>
-        <w:fldChar w:fldCharType="separate"/>
-      </w:r>
-      <w:r>
-        <w:rPr>
-          <w:noProof/>
-        </w:rPr>
-        <w:t>1</w:t>
-      </w:r>
-      <w:r>
-        <w:fldChar w:fldCharType="end"/>
-      </w:r>
-      <w:r>
-        <w:t>)</w:t>
-      </w:r>
-    </w:p>
-    <w:p>
-      <w:pPr>
-        <w:rPr>
-          <w:lang w:val="en-GB"/>
-        </w:rPr>
-      </w:pPr>
-      <w:r>
-        <w:rPr>
-          <w:lang w:val="en-GB"/>
-        </w:rPr>
-        <w:t>Equation numbers, within parentheses, are to position flush right. Avoid manual combinations spanning several lines which could get out of alignment. For example, (y/x) = ax + b is preferred compared to:</w:t>
-      </w:r>
-    </w:p>
-    <w:p>
-      <w:pPr>
-        <w:pStyle w:val="BodyText"/>
-        <w:spacing w:after="120" w:line="240" w:lineRule="auto"/>
-        <w:rPr>
-          <w:lang w:val="en-GB"/>
-        </w:rPr>
-      </w:pPr>
-      <w:r>
-        <w:rPr>
-          <w:lang w:val="en-GB"/>
-        </w:rPr>
-        <w:t>y</w:t>
-      </w:r>
-    </w:p>
-    <w:p>
-      <w:pPr>
-        <w:pStyle w:val="BodyText"/>
-        <w:spacing w:after="120" w:line="240" w:lineRule="auto"/>
-        <w:rPr>
-          <w:lang w:val="en-GB"/>
-        </w:rPr>
-      </w:pPr>
-      <w:r>
-        <w:rPr>
-          <w:lang w:val="en-GB"/>
-        </w:rPr>
-        <w:t xml:space="preserve">-  </w:t>
-      </w:r>
-      <w:r>
-        <w:rPr>
-          <w:lang w:val="en-GB"/>
-        </w:rPr>
-        <w:t>= ax + b</w:t>
-      </w:r>
-    </w:p>
-    <w:p>
-      <w:pPr>
-        <w:pStyle w:val="BodyText"/>
-        <w:spacing w:after="120" w:line="240" w:lineRule="auto"/>
-        <w:rPr>
-          <w:lang w:val="en-GB"/>
-        </w:rPr>
-      </w:pPr>
-      <w:r>
-        <w:rPr>
-          <w:lang w:val="en-GB"/>
-        </w:rPr>
-        <w:t>x</w:t>
+        <w:t xml:space="preserve">This section has several purposes. Among others it should interpret and explain your results, answer your research questions or problem statement, justify your approach and critically evaluate your study. The discussion section therefore needs to review your findings in the context of the literature and the existing knowledge about the subject. </w:t>
+      </w:r>
+    </w:p>
+    <w:p>
+      <w:pPr>
+        <w:rPr>
+          <w:lang w:val="en-GB"/>
+        </w:rPr>
+      </w:pPr>
+      <w:r>
+        <w:rPr>
+          <w:lang w:val="en-GB"/>
+        </w:rPr>
+        <w:t xml:space="preserve">You also need to demonstrate that you understand the limitations of your research and the implications of your findings for policy and practice. This section should be written in the present tense. The discussion section needs to follow from your results and relate back to your literature review. Make sure that everything you discuss is covered in the results section. </w:t>
+      </w:r>
+      <w:proofErr w:type="gramStart"/>
+      <w:r>
+        <w:rPr>
+          <w:lang w:val="en-GB"/>
+        </w:rPr>
+        <w:t>However</w:t>
+      </w:r>
+      <w:proofErr w:type="gramEnd"/>
+      <w:r>
+        <w:rPr>
+          <w:lang w:val="en-GB"/>
+        </w:rPr>
+        <w:t xml:space="preserve"> leave the conclusions for the conclusion chapter.</w:t>
       </w:r>
     </w:p>
     <w:p>
@@ -6072,679 +5114,8 @@
           <w:lang w:val="en-GB"/>
         </w:rPr>
       </w:pPr>
-      <w:bookmarkStart w:id="43" w:name="_Toc441237524"/>
-      <w:bookmarkStart w:id="44" w:name="_Toc169033111"/>
-      <w:r>
-        <w:rPr>
-          <w:lang w:val="en-GB"/>
-        </w:rPr>
-        <w:lastRenderedPageBreak/>
-        <w:t>DATA PRESENTATION AND DISCUSSION OF FINDINGS</w:t>
-      </w:r>
-      <w:bookmarkEnd w:id="43"/>
-      <w:bookmarkEnd w:id="44"/>
-    </w:p>
-    <w:p>
-      <w:pPr>
-        <w:rPr>
-          <w:lang w:val="en-GB"/>
-        </w:rPr>
-      </w:pPr>
-      <w:r>
-        <w:rPr>
-          <w:lang w:val="en-GB"/>
-        </w:rPr>
-        <w:t>The results/data presentation and discussion sections can be both the most interesting as well as the most challenging sections to write. You may choose to write these sections separately, or combine them into a single chapter, depending on your preferences.</w:t>
-      </w:r>
-    </w:p>
-    <w:p>
-      <w:pPr>
-        <w:pStyle w:val="Heading2"/>
-        <w:rPr>
-          <w:lang w:val="en-GB"/>
-        </w:rPr>
-      </w:pPr>
-      <w:bookmarkStart w:id="45" w:name="_Toc441237525"/>
-      <w:bookmarkStart w:id="46" w:name="_Toc169033112"/>
-      <w:r>
-        <w:rPr>
-          <w:lang w:val="en-GB"/>
-        </w:rPr>
-        <w:t xml:space="preserve">Data </w:t>
-      </w:r>
-      <w:r>
-        <w:t>Presentation</w:t>
-      </w:r>
-      <w:bookmarkEnd w:id="45"/>
-      <w:bookmarkEnd w:id="46"/>
-    </w:p>
-    <w:p>
-      <w:pPr>
-        <w:rPr>
-          <w:lang w:val="en-GB"/>
-        </w:rPr>
-      </w:pPr>
-      <w:r>
-        <w:rPr>
-          <w:lang w:val="en-GB"/>
-        </w:rPr>
-        <w:t>There are three main methods of presenting your data, be it the results of your experiments, information that you have collected and analysed, or statistics from secondary sources (such as books, journal articles or newspaper reports):</w:t>
-      </w:r>
-    </w:p>
-    <w:p>
-      <w:pPr>
-        <w:pStyle w:val="ListParagraph"/>
-        <w:numPr>
-          <w:ilvl w:val="0"/>
-          <w:numId w:val="6"/>
-        </w:numPr>
-        <w:spacing w:before="0" w:after="120"/>
-        <w:rPr>
-          <w:lang w:val="en-GB"/>
-        </w:rPr>
-      </w:pPr>
-      <w:r>
-        <w:rPr>
-          <w:lang w:val="en-GB"/>
-        </w:rPr>
-        <w:t>it can be incorporated into the main body of text;</w:t>
-      </w:r>
-    </w:p>
-    <w:p>
-      <w:pPr>
-        <w:pStyle w:val="ListParagraph"/>
-        <w:numPr>
-          <w:ilvl w:val="0"/>
-          <w:numId w:val="6"/>
-        </w:numPr>
-        <w:spacing w:before="0" w:after="120"/>
-        <w:rPr>
-          <w:lang w:val="en-GB"/>
-        </w:rPr>
-      </w:pPr>
-      <w:r>
-        <w:rPr>
-          <w:lang w:val="en-GB"/>
-        </w:rPr>
-        <w:t>it can be presented separately as a table; or</w:t>
-      </w:r>
-    </w:p>
-    <w:p>
-      <w:pPr>
-        <w:pStyle w:val="ListParagraph"/>
-        <w:numPr>
-          <w:ilvl w:val="0"/>
-          <w:numId w:val="6"/>
-        </w:numPr>
-        <w:spacing w:before="0" w:after="120"/>
-        <w:rPr>
-          <w:lang w:val="en-GB"/>
-        </w:rPr>
-      </w:pPr>
-      <w:r>
-        <w:rPr>
-          <w:lang w:val="en-GB"/>
-        </w:rPr>
-        <w:t>it can be used to construct a graph or chart.</w:t>
-      </w:r>
-    </w:p>
-    <w:p>
-      <w:pPr>
-        <w:rPr>
-          <w:lang w:val="en-GB"/>
-        </w:rPr>
-      </w:pPr>
-      <w:r>
-        <w:rPr>
-          <w:lang w:val="en-GB"/>
-        </w:rPr>
-        <w:t xml:space="preserve">Determining which of these methods is the most appropriate depends upon the amount of data you are dealing with and their complexity. The choice about whether to use text, tables or graphs requires careful consideration in order to ensure that your readers understands your argument and they are not left struggling to interpret data that are poorly presented or in an inappropriate format.  </w:t>
-      </w:r>
-    </w:p>
-    <w:p>
-      <w:pPr>
-        <w:rPr>
-          <w:lang w:val="en-GB"/>
-        </w:rPr>
-      </w:pPr>
-      <w:r>
-        <w:rPr>
-          <w:lang w:val="en-GB"/>
-        </w:rPr>
-        <w:t>If you are discussing three or more numbers, including them within the main body of text does not facilitate comprehension or comparison and it is often more useful to use a table incorporated within the text.</w:t>
-      </w:r>
-    </w:p>
-    <w:p>
-      <w:pPr>
-        <w:rPr>
-          <w:lang w:val="en-GB"/>
-        </w:rPr>
-      </w:pPr>
-      <w:r>
-        <w:rPr>
-          <w:lang w:val="en-GB"/>
-        </w:rPr>
-        <w:t xml:space="preserve">When presenting your data in a table, make sure to consider the items listed in </w:t>
-      </w:r>
-      <w:r>
-        <w:rPr>
-          <w:lang w:val="en-GB"/>
-        </w:rPr>
-        <w:fldChar w:fldCharType="begin"/>
-      </w:r>
-      <w:r>
-        <w:rPr>
-          <w:lang w:val="en-GB"/>
-        </w:rPr>
-        <w:instrText xml:space="preserve"> REF _Ref441234920 \h </w:instrText>
-      </w:r>
-      <w:r>
-        <w:rPr>
-          <w:lang w:val="en-GB"/>
-        </w:rPr>
-      </w:r>
-      <w:r>
-        <w:rPr>
-          <w:lang w:val="en-GB"/>
-        </w:rPr>
-        <w:fldChar w:fldCharType="separate"/>
-      </w:r>
-      <w:r>
-        <w:t xml:space="preserve">Table </w:t>
-      </w:r>
-      <w:r>
-        <w:rPr>
-          <w:noProof/>
-        </w:rPr>
-        <w:t>4</w:t>
-      </w:r>
-      <w:r>
-        <w:t>.</w:t>
-      </w:r>
-      <w:r>
-        <w:rPr>
-          <w:noProof/>
-        </w:rPr>
-        <w:t>1</w:t>
-      </w:r>
-      <w:r>
-        <w:rPr>
-          <w:lang w:val="en-GB"/>
-        </w:rPr>
-        <w:fldChar w:fldCharType="end"/>
-      </w:r>
-      <w:r>
-        <w:rPr>
-          <w:lang w:val="en-GB"/>
-        </w:rPr>
-        <w:t>.</w:t>
-      </w:r>
-    </w:p>
-    <w:p>
-      <w:pPr>
-        <w:pStyle w:val="Caption"/>
-        <w:keepNext/>
-        <w:spacing w:before="120" w:after="120"/>
-        <w:rPr>
-          <w:lang w:val="en-GB"/>
-        </w:rPr>
-      </w:pPr>
-      <w:bookmarkStart w:id="47" w:name="_Ref441234920"/>
-      <w:bookmarkStart w:id="48" w:name="_Toc169034736"/>
-      <w:r>
-        <w:lastRenderedPageBreak/>
-        <w:t xml:space="preserve">Table </w:t>
-      </w:r>
-      <w:r>
-        <w:fldChar w:fldCharType="begin"/>
-      </w:r>
-      <w:r>
-        <w:instrText xml:space="preserve"> STYLEREF 1 \s </w:instrText>
-      </w:r>
-      <w:r>
-        <w:fldChar w:fldCharType="separate"/>
-      </w:r>
-      <w:r>
-        <w:rPr>
-          <w:noProof/>
-        </w:rPr>
-        <w:t>4</w:t>
-      </w:r>
-      <w:r>
-        <w:rPr>
-          <w:noProof/>
-        </w:rPr>
-        <w:fldChar w:fldCharType="end"/>
-      </w:r>
-      <w:r>
-        <w:t>.</w:t>
-      </w:r>
-      <w:r>
-        <w:fldChar w:fldCharType="begin"/>
-      </w:r>
-      <w:r>
-        <w:instrText xml:space="preserve"> SEQ Table \* ARABIC \s 1 </w:instrText>
-      </w:r>
-      <w:r>
-        <w:fldChar w:fldCharType="separate"/>
-      </w:r>
-      <w:r>
-        <w:rPr>
-          <w:noProof/>
-        </w:rPr>
-        <w:t>1</w:t>
-      </w:r>
-      <w:r>
-        <w:rPr>
-          <w:noProof/>
-        </w:rPr>
-        <w:fldChar w:fldCharType="end"/>
-      </w:r>
-      <w:bookmarkEnd w:id="47"/>
-      <w:r>
-        <w:rPr>
-          <w:lang w:val="en-GB"/>
-        </w:rPr>
-        <w:t>: General Considerations when Using Table and Graphs</w:t>
-      </w:r>
-      <w:bookmarkEnd w:id="48"/>
-    </w:p>
-    <w:tbl>
-      <w:tblPr>
-        <w:tblStyle w:val="TableGrid"/>
-        <w:tblW w:w="0" w:type="auto"/>
-        <w:tblCellMar>
-          <w:top w:w="72" w:type="dxa"/>
-          <w:left w:w="115" w:type="dxa"/>
-          <w:bottom w:w="72" w:type="dxa"/>
-          <w:right w:w="115" w:type="dxa"/>
-        </w:tblCellMar>
-        <w:tblLook w:val="04A0" w:firstRow="1" w:lastRow="0" w:firstColumn="1" w:lastColumn="0" w:noHBand="0" w:noVBand="1"/>
-      </w:tblPr>
-      <w:tblGrid>
-        <w:gridCol w:w="4105"/>
-        <w:gridCol w:w="4106"/>
-      </w:tblGrid>
-      <w:tr>
-        <w:tc>
-          <w:tcPr>
-            <w:tcW w:w="4105" w:type="dxa"/>
-          </w:tcPr>
-          <w:p>
-            <w:pPr>
-              <w:pStyle w:val="TableText"/>
-              <w:jc w:val="center"/>
-              <w:rPr>
-                <w:b/>
-                <w:sz w:val="22"/>
-              </w:rPr>
-            </w:pPr>
-            <w:r>
-              <w:rPr>
-                <w:b/>
-                <w:sz w:val="22"/>
-              </w:rPr>
-              <w:t>Tables</w:t>
-            </w:r>
-          </w:p>
-        </w:tc>
-        <w:tc>
-          <w:tcPr>
-            <w:tcW w:w="4106" w:type="dxa"/>
-          </w:tcPr>
-          <w:p>
-            <w:pPr>
-              <w:pStyle w:val="TableText"/>
-              <w:jc w:val="center"/>
-              <w:rPr>
-                <w:b/>
-                <w:sz w:val="22"/>
-              </w:rPr>
-            </w:pPr>
-            <w:r>
-              <w:rPr>
-                <w:b/>
-                <w:sz w:val="22"/>
-              </w:rPr>
-              <w:t>Graphs/Charts</w:t>
-            </w:r>
-          </w:p>
-        </w:tc>
-      </w:tr>
-      <w:tr>
-        <w:tc>
-          <w:tcPr>
-            <w:tcW w:w="4105" w:type="dxa"/>
-          </w:tcPr>
-          <w:p>
-            <w:pPr>
-              <w:pStyle w:val="TableText"/>
-              <w:numPr>
-                <w:ilvl w:val="0"/>
-                <w:numId w:val="13"/>
-              </w:numPr>
-              <w:spacing w:after="120"/>
-              <w:ind w:left="330" w:hanging="330"/>
-              <w:jc w:val="left"/>
-              <w:rPr>
-                <w:sz w:val="22"/>
-              </w:rPr>
-            </w:pPr>
-            <w:r>
-              <w:rPr>
-                <w:sz w:val="22"/>
-              </w:rPr>
-              <w:t>All tables should have titles and table numbers.</w:t>
-            </w:r>
-          </w:p>
-          <w:p>
-            <w:pPr>
-              <w:pStyle w:val="TableText"/>
-              <w:numPr>
-                <w:ilvl w:val="0"/>
-                <w:numId w:val="13"/>
-              </w:numPr>
-              <w:spacing w:after="120"/>
-              <w:ind w:left="330" w:hanging="330"/>
-              <w:jc w:val="left"/>
-              <w:rPr>
-                <w:sz w:val="22"/>
-              </w:rPr>
-            </w:pPr>
-            <w:r>
-              <w:rPr>
-                <w:sz w:val="22"/>
-              </w:rPr>
-              <w:t>Columns should have appropriate titles.</w:t>
-            </w:r>
-          </w:p>
-          <w:p>
-            <w:pPr>
-              <w:pStyle w:val="TableText"/>
-              <w:numPr>
-                <w:ilvl w:val="0"/>
-                <w:numId w:val="13"/>
-              </w:numPr>
-              <w:spacing w:after="120"/>
-              <w:ind w:left="330" w:hanging="330"/>
-              <w:jc w:val="left"/>
-              <w:rPr>
-                <w:sz w:val="22"/>
-              </w:rPr>
-            </w:pPr>
-            <w:r>
-              <w:rPr>
-                <w:sz w:val="22"/>
-              </w:rPr>
-              <w:t>All units should be clearly identified.</w:t>
-            </w:r>
-          </w:p>
-          <w:p>
-            <w:pPr>
-              <w:pStyle w:val="TableText"/>
-              <w:numPr>
-                <w:ilvl w:val="0"/>
-                <w:numId w:val="13"/>
-              </w:numPr>
-              <w:spacing w:after="120"/>
-              <w:ind w:left="330" w:hanging="330"/>
-              <w:jc w:val="left"/>
-              <w:rPr>
-                <w:sz w:val="22"/>
-              </w:rPr>
-            </w:pPr>
-            <w:r>
-              <w:rPr>
-                <w:sz w:val="22"/>
-              </w:rPr>
-              <w:t>All tables should be referred and elaborated in the text.</w:t>
-            </w:r>
-          </w:p>
-          <w:p>
-            <w:pPr>
-              <w:pStyle w:val="TableText"/>
-              <w:numPr>
-                <w:ilvl w:val="0"/>
-                <w:numId w:val="13"/>
-              </w:numPr>
-              <w:spacing w:after="120"/>
-              <w:ind w:left="330" w:hanging="330"/>
-              <w:jc w:val="left"/>
-              <w:rPr>
-                <w:sz w:val="22"/>
-              </w:rPr>
-            </w:pPr>
-            <w:r>
-              <w:rPr>
-                <w:sz w:val="22"/>
-              </w:rPr>
-              <w:t>Columns can be numbered if the title is too complex. In this case, the elaboration should be given in the text.</w:t>
-            </w:r>
-          </w:p>
-          <w:p>
-            <w:pPr>
-              <w:pStyle w:val="TableText"/>
-              <w:numPr>
-                <w:ilvl w:val="0"/>
-                <w:numId w:val="13"/>
-              </w:numPr>
-              <w:spacing w:after="120"/>
-              <w:ind w:left="330" w:hanging="330"/>
-              <w:jc w:val="left"/>
-              <w:rPr>
-                <w:sz w:val="22"/>
-              </w:rPr>
-            </w:pPr>
-            <w:r>
-              <w:rPr>
-                <w:sz w:val="22"/>
-              </w:rPr>
-              <w:t>Additional notes should be prepared if necessary.</w:t>
-            </w:r>
-          </w:p>
-        </w:tc>
-        <w:tc>
-          <w:tcPr>
-            <w:tcW w:w="4106" w:type="dxa"/>
-          </w:tcPr>
-          <w:p>
-            <w:pPr>
-              <w:pStyle w:val="TableText"/>
-              <w:numPr>
-                <w:ilvl w:val="0"/>
-                <w:numId w:val="14"/>
-              </w:numPr>
-              <w:spacing w:after="120"/>
-              <w:ind w:left="365" w:hanging="365"/>
-              <w:jc w:val="left"/>
-              <w:rPr>
-                <w:sz w:val="22"/>
-              </w:rPr>
-            </w:pPr>
-            <w:r>
-              <w:rPr>
-                <w:sz w:val="22"/>
-              </w:rPr>
-              <w:t>Every diagram should have relevant title and should be numbered.</w:t>
-            </w:r>
-          </w:p>
-          <w:p>
-            <w:pPr>
-              <w:pStyle w:val="TableText"/>
-              <w:numPr>
-                <w:ilvl w:val="0"/>
-                <w:numId w:val="14"/>
-              </w:numPr>
-              <w:spacing w:after="120"/>
-              <w:ind w:left="365" w:hanging="365"/>
-              <w:jc w:val="left"/>
-              <w:rPr>
-                <w:sz w:val="22"/>
-              </w:rPr>
-            </w:pPr>
-            <w:r>
-              <w:rPr>
-                <w:sz w:val="22"/>
-              </w:rPr>
-              <w:t>Coordinate units (abscissa) should be written clearly in the graph.</w:t>
-            </w:r>
-          </w:p>
-          <w:p>
-            <w:pPr>
-              <w:pStyle w:val="TableText"/>
-              <w:numPr>
-                <w:ilvl w:val="0"/>
-                <w:numId w:val="14"/>
-              </w:numPr>
-              <w:spacing w:after="120"/>
-              <w:ind w:left="365" w:hanging="365"/>
-              <w:jc w:val="left"/>
-              <w:rPr>
-                <w:sz w:val="22"/>
-              </w:rPr>
-            </w:pPr>
-            <w:r>
-              <w:rPr>
-                <w:sz w:val="22"/>
-              </w:rPr>
-              <w:t>All the data points and lines should be clear - generally it should not be more than 2 or 3 curves in every diagram.</w:t>
-            </w:r>
-          </w:p>
-          <w:p>
-            <w:pPr>
-              <w:pStyle w:val="TableText"/>
-              <w:numPr>
-                <w:ilvl w:val="0"/>
-                <w:numId w:val="14"/>
-              </w:numPr>
-              <w:spacing w:after="120"/>
-              <w:ind w:left="365" w:hanging="365"/>
-              <w:jc w:val="left"/>
-              <w:rPr>
-                <w:sz w:val="22"/>
-              </w:rPr>
-            </w:pPr>
-            <w:r>
-              <w:rPr>
-                <w:sz w:val="22"/>
-              </w:rPr>
-              <w:t>Types of different data points must be shown in a legend.</w:t>
-            </w:r>
-          </w:p>
-          <w:p>
-            <w:pPr>
-              <w:pStyle w:val="TableText"/>
-              <w:numPr>
-                <w:ilvl w:val="0"/>
-                <w:numId w:val="14"/>
-              </w:numPr>
-              <w:spacing w:after="120"/>
-              <w:ind w:left="365" w:hanging="365"/>
-              <w:jc w:val="left"/>
-              <w:rPr>
-                <w:sz w:val="22"/>
-              </w:rPr>
-            </w:pPr>
-            <w:r>
-              <w:rPr>
-                <w:sz w:val="22"/>
-              </w:rPr>
-              <w:t>Every diagram should be referred and elaborated in the text.</w:t>
-            </w:r>
-          </w:p>
-          <w:p>
-            <w:pPr>
-              <w:pStyle w:val="TableText"/>
-              <w:numPr>
-                <w:ilvl w:val="0"/>
-                <w:numId w:val="14"/>
-              </w:numPr>
-              <w:spacing w:after="120"/>
-              <w:ind w:left="365" w:hanging="365"/>
-              <w:jc w:val="left"/>
-              <w:rPr>
-                <w:sz w:val="22"/>
-              </w:rPr>
-            </w:pPr>
-            <w:r>
-              <w:rPr>
-                <w:sz w:val="22"/>
-              </w:rPr>
-              <w:t>The gridlines should be in appropriate intervals.</w:t>
-            </w:r>
-          </w:p>
-        </w:tc>
-      </w:tr>
-    </w:tbl>
-    <w:p>
-      <w:pPr>
-        <w:rPr>
-          <w:lang w:val="en-GB"/>
-        </w:rPr>
-      </w:pPr>
-      <w:r>
-        <w:rPr>
-          <w:lang w:val="en-GB"/>
-        </w:rPr>
-        <w:t>Next, the presented data or results should be analysed. Each table and graph needs a written explanation; do not assume the reader can understand it on their own. What may be obvious to the authors may not always be obvious to others.</w:t>
-      </w:r>
-    </w:p>
-    <w:p>
-      <w:pPr>
-        <w:pStyle w:val="Heading2"/>
-        <w:rPr>
-          <w:lang w:val="en-GB"/>
-        </w:rPr>
-      </w:pPr>
-      <w:bookmarkStart w:id="49" w:name="_Toc441237526"/>
-      <w:bookmarkStart w:id="50" w:name="_Toc169033113"/>
-      <w:r>
-        <w:rPr>
-          <w:lang w:val="en-GB"/>
-        </w:rPr>
-        <w:t xml:space="preserve">Discussion of </w:t>
-      </w:r>
-      <w:r>
-        <w:t>Findings</w:t>
-      </w:r>
-      <w:bookmarkEnd w:id="49"/>
-      <w:bookmarkEnd w:id="50"/>
-    </w:p>
-    <w:p>
-      <w:pPr>
-        <w:rPr>
-          <w:lang w:val="en-GB"/>
-        </w:rPr>
-      </w:pPr>
-      <w:r>
-        <w:rPr>
-          <w:lang w:val="en-GB"/>
-        </w:rPr>
-        <w:t xml:space="preserve">This section has several purposes. Among others it should interpret and explain your results, answer your research questions or problem statement, justify your approach and critically evaluate your study. The discussion section therefore needs to review your findings in the context of the literature and the existing knowledge about the subject. </w:t>
-      </w:r>
-    </w:p>
-    <w:p>
-      <w:pPr>
-        <w:rPr>
-          <w:lang w:val="en-GB"/>
-        </w:rPr>
-      </w:pPr>
-      <w:r>
-        <w:rPr>
-          <w:lang w:val="en-GB"/>
-        </w:rPr>
-        <w:t>You also need to demonstrate that you understand the limitations of your research and the implications of your findings for policy and practice. This section should be written in the present tense. The discussion section needs to follow from your results and relate back to your literature review. Make sure that everything you discuss is covered in the results section. However leave the conclusions for the conclusion chapter.</w:t>
-      </w:r>
-    </w:p>
-    <w:p>
-      <w:pPr>
-        <w:pStyle w:val="Heading1"/>
-        <w:rPr>
-          <w:lang w:val="en-GB"/>
-        </w:rPr>
-      </w:pPr>
-      <w:bookmarkStart w:id="51" w:name="_Toc441237527"/>
-      <w:bookmarkStart w:id="52" w:name="_Toc169033114"/>
+      <w:bookmarkStart w:id="32" w:name="_Toc441237527"/>
+      <w:bookmarkStart w:id="33" w:name="_Toc169033114"/>
       <w:r>
         <w:rPr>
           <w:lang w:val="en-GB"/>
@@ -6752,8 +5123,8 @@
         <w:lastRenderedPageBreak/>
         <w:t>CONCLUSIONS</w:t>
       </w:r>
-      <w:bookmarkEnd w:id="51"/>
-      <w:bookmarkEnd w:id="52"/>
+      <w:bookmarkEnd w:id="32"/>
+      <w:bookmarkEnd w:id="33"/>
     </w:p>
     <w:p>
       <w:pPr>
@@ -6762,8 +5133,8 @@
           <w:lang w:val="en-GB"/>
         </w:rPr>
       </w:pPr>
-      <w:bookmarkStart w:id="53" w:name="_Toc441237528"/>
-      <w:bookmarkStart w:id="54" w:name="_Toc169033115"/>
+      <w:bookmarkStart w:id="34" w:name="_Toc441237528"/>
+      <w:bookmarkStart w:id="35" w:name="_Toc169033115"/>
       <w:r>
         <w:rPr>
           <w:lang w:val="en-GB"/>
@@ -6779,33 +5150,55 @@
         </w:rPr>
         <w:t xml:space="preserve"> Conclusions</w:t>
       </w:r>
-      <w:bookmarkEnd w:id="53"/>
-      <w:bookmarkEnd w:id="54"/>
-    </w:p>
-    <w:p>
-      <w:pPr>
-        <w:rPr>
-          <w:lang w:val="en-GB"/>
-        </w:rPr>
-      </w:pPr>
-      <w:r>
-        <w:rPr>
-          <w:lang w:val="en-GB"/>
-        </w:rPr>
-        <w:t>This chapter describes briefly and concisely the overall achievement of the project in terms of what have been done, what are the features, what are the functions, etc..</w:t>
-      </w:r>
-    </w:p>
-    <w:p>
-      <w:pPr>
-        <w:rPr>
-          <w:lang w:val="en-GB"/>
-        </w:rPr>
-      </w:pPr>
-      <w:r>
-        <w:rPr>
-          <w:lang w:val="en-GB"/>
-        </w:rPr>
-        <w:t xml:space="preserve">Notes: You may write your conclusion in several paragraphs. Note that conclusions are written in a case by case basis. Hence, this typical format is used as a guide or reference for you to write conclusions. First and second person pronouns (I, we, you, me, my, etc.) should be minimized or avoided. </w:t>
+      <w:bookmarkEnd w:id="34"/>
+      <w:bookmarkEnd w:id="35"/>
+    </w:p>
+    <w:p>
+      <w:pPr>
+        <w:rPr>
+          <w:lang w:val="en-GB"/>
+        </w:rPr>
+      </w:pPr>
+      <w:r>
+        <w:rPr>
+          <w:lang w:val="en-GB"/>
+        </w:rPr>
+        <w:t xml:space="preserve">This chapter describes briefly and concisely the overall achievement of the project in terms of what have been done, what are the features, what are the functions, </w:t>
+      </w:r>
+      <w:proofErr w:type="gramStart"/>
+      <w:r>
+        <w:rPr>
+          <w:lang w:val="en-GB"/>
+        </w:rPr>
+        <w:t>etc..</w:t>
+      </w:r>
+      <w:proofErr w:type="gramEnd"/>
+    </w:p>
+    <w:p>
+      <w:pPr>
+        <w:rPr>
+          <w:lang w:val="en-GB"/>
+        </w:rPr>
+      </w:pPr>
+      <w:r>
+        <w:rPr>
+          <w:lang w:val="en-GB"/>
+        </w:rPr>
+        <w:t xml:space="preserve">Notes: You may write your conclusion in several paragraphs. Note that conclusions are written in a </w:t>
+      </w:r>
+      <w:proofErr w:type="gramStart"/>
+      <w:r>
+        <w:rPr>
+          <w:lang w:val="en-GB"/>
+        </w:rPr>
+        <w:t>case by case</w:t>
+      </w:r>
+      <w:proofErr w:type="gramEnd"/>
+      <w:r>
+        <w:rPr>
+          <w:lang w:val="en-GB"/>
+        </w:rPr>
+        <w:t xml:space="preserve"> basis. Hence, this typical format is used as a guide or reference for you to write conclusions. First and second person pronouns (I, we, you, me, my, etc.) should be minimized or avoided. </w:t>
       </w:r>
     </w:p>
     <w:p>
@@ -6831,7 +5224,21 @@
         <w:rPr>
           <w:lang w:val="en-GB"/>
         </w:rPr>
-        <w:t>Individual conclusions: These individual conclusions are made based on the chapter ‘discussion of findings’. Each discussion in the discussion chapter is concluded here without further discussion. In some cases, a conclusion can be made based on several discussions. Conclusions are made in terms of advantages, disadvantages, limitations, dependencies, affecting factors, problems, etc. All the conclusions should be in justified or confirmed (either good or bad) manner and should not look like discussion.</w:t>
+        <w:t xml:space="preserve">Individual conclusions: These individual conclusions are made based on the chapter ‘discussion of </w:t>
+      </w:r>
+      <w:proofErr w:type="gramStart"/>
+      <w:r>
+        <w:rPr>
+          <w:lang w:val="en-GB"/>
+        </w:rPr>
+        <w:t>findings’</w:t>
+      </w:r>
+      <w:proofErr w:type="gramEnd"/>
+      <w:r>
+        <w:rPr>
+          <w:lang w:val="en-GB"/>
+        </w:rPr>
+        <w:t>. Each discussion in the discussion chapter is concluded here without further discussion. In some cases, a conclusion can be made based on several discussions. Conclusions are made in terms of advantages, disadvantages, limitations, dependencies, affecting factors, problems, etc. All the conclusions should be in justified or confirmed (either good or bad) manner and should not look like discussion.</w:t>
       </w:r>
     </w:p>
     <w:p>
@@ -6854,8 +5261,8 @@
           <w:lang w:val="en-GB"/>
         </w:rPr>
       </w:pPr>
-      <w:bookmarkStart w:id="55" w:name="_Toc441237529"/>
-      <w:bookmarkStart w:id="56" w:name="_Toc169033116"/>
+      <w:bookmarkStart w:id="36" w:name="_Toc441237529"/>
+      <w:bookmarkStart w:id="37" w:name="_Toc169033116"/>
       <w:r>
         <w:rPr>
           <w:lang w:val="en-GB"/>
@@ -6871,8 +5278,8 @@
         </w:rPr>
         <w:t xml:space="preserve"> Research</w:t>
       </w:r>
-      <w:bookmarkEnd w:id="55"/>
-      <w:bookmarkEnd w:id="56"/>
+      <w:bookmarkEnd w:id="36"/>
+      <w:bookmarkEnd w:id="37"/>
     </w:p>
     <w:p>
       <w:pPr>
@@ -6891,12 +5298,12 @@
       <w:pPr>
         <w:pStyle w:val="AppendixTitle"/>
       </w:pPr>
-      <w:bookmarkStart w:id="57" w:name="_Toc441237530"/>
+      <w:bookmarkStart w:id="38" w:name="_Toc441237530"/>
       <w:r>
         <w:lastRenderedPageBreak/>
         <w:t>REFERENCES</w:t>
       </w:r>
-      <w:bookmarkEnd w:id="57"/>
+      <w:bookmarkEnd w:id="38"/>
     </w:p>
     <w:p>
       <w:pPr>
@@ -6923,7 +5330,7 @@
       <w:r>
         <w:t xml:space="preserve">, Jan. 15, 2023. [Online]. Available: </w:t>
       </w:r>
-      <w:hyperlink r:id="rId21" w:history="1">
+      <w:hyperlink r:id="rId19" w:history="1">
         <w:r>
           <w:rPr>
             <w:rStyle w:val="Hyperlink"/>
@@ -6956,7 +5363,21 @@
         <w:rPr>
           <w:lang w:val="en-GB"/>
         </w:rPr>
-        <w:t>"Introduction to Servo Motors," Fuji Electric, [Online]. Available: https://www.fujielectric.com/about/column/detail/servo_01.html#01. [Accessed: Jun. 15, 2024].</w:t>
+        <w:t>"Introduction to Servo Motors," Fuji Electric, [</w:t>
+      </w:r>
+      <w:proofErr w:type="gramStart"/>
+      <w:r>
+        <w:rPr>
+          <w:lang w:val="en-GB"/>
+        </w:rPr>
+        <w:t>Online</w:t>
+      </w:r>
+      <w:proofErr w:type="gramEnd"/>
+      <w:r>
+        <w:rPr>
+          <w:lang w:val="en-GB"/>
+        </w:rPr>
+        <w:t>]. Available: https://www.fujielectric.com/about/column/detail/servo_01.html#01. [Accessed: Jun. 15, 2024].</w:t>
       </w:r>
     </w:p>
     <w:p>
@@ -6976,7 +5397,21 @@
         <w:rPr>
           <w:lang w:val="en-GB"/>
         </w:rPr>
-        <w:t>"Servo Motors: Advantages," RealPars, [Online]. Available: https://www.realpars.com/blog/servo-motors-advantages. [Accessed: Jun. 15, 2024].</w:t>
+        <w:t>"Servo Motors: Advantages," RealPars, [</w:t>
+      </w:r>
+      <w:proofErr w:type="gramStart"/>
+      <w:r>
+        <w:rPr>
+          <w:lang w:val="en-GB"/>
+        </w:rPr>
+        <w:t>Online</w:t>
+      </w:r>
+      <w:proofErr w:type="gramEnd"/>
+      <w:r>
+        <w:rPr>
+          <w:lang w:val="en-GB"/>
+        </w:rPr>
+        <w:t>]. Available: https://www.realpars.com/blog/servo-motors-advantages. [Accessed: Jun. 15, 2024].</w:t>
       </w:r>
     </w:p>
     <w:p>
@@ -6996,7 +5431,21 @@
         <w:rPr>
           <w:lang w:val="en-GB"/>
         </w:rPr>
-        <w:t>J. Upadhyay, "What is a PWM Signal?," CircuitBread. [Online]. Available: https://www.circuitbread.com/ee-faq/what-is-a-pwm-signal. [Accessed: Jun. 15, 2024].</w:t>
+        <w:t xml:space="preserve">J. Upadhyay, "What is a PWM </w:t>
+      </w:r>
+      <w:proofErr w:type="gramStart"/>
+      <w:r>
+        <w:rPr>
+          <w:lang w:val="en-GB"/>
+        </w:rPr>
+        <w:t>Signal?,</w:t>
+      </w:r>
+      <w:proofErr w:type="gramEnd"/>
+      <w:r>
+        <w:rPr>
+          <w:lang w:val="en-GB"/>
+        </w:rPr>
+        <w:t>" CircuitBread. [Online]. Available: https://www.circuitbread.com/ee-faq/what-is-a-pwm-signal. [Accessed: Jun. 15, 2024].</w:t>
       </w:r>
     </w:p>
     <w:p>
@@ -7036,7 +5485,21 @@
         <w:rPr>
           <w:lang w:val="en-GB"/>
         </w:rPr>
-        <w:t>J. Shah, "How does an H-Bridge work?," CircuitBread. [Online]. Available: https://www.circuitbread.com/ee-faq/how-does-an-h-bridge-work. [Accessed: Jun. 15, 2024].</w:t>
+        <w:t xml:space="preserve">J. Shah, "How does an H-Bridge </w:t>
+      </w:r>
+      <w:proofErr w:type="gramStart"/>
+      <w:r>
+        <w:rPr>
+          <w:lang w:val="en-GB"/>
+        </w:rPr>
+        <w:t>work?,</w:t>
+      </w:r>
+      <w:proofErr w:type="gramEnd"/>
+      <w:r>
+        <w:rPr>
+          <w:lang w:val="en-GB"/>
+        </w:rPr>
+        <w:t>" CircuitBread. [Online]. Available: https://www.circuitbread.com/ee-faq/how-does-an-h-bridge-work. [Accessed: Jun. 15, 2024].</w:t>
       </w:r>
     </w:p>
     <w:p>
@@ -7102,9 +5565,128 @@
     </w:p>
     <w:p>
       <w:pPr>
+        <w:pStyle w:val="ListParagraph"/>
+        <w:numPr>
+          <w:ilvl w:val="0"/>
+          <w:numId w:val="16"/>
+        </w:numPr>
+        <w:spacing w:before="0" w:after="120"/>
+        <w:contextualSpacing w:val="0"/>
+        <w:rPr>
+          <w:lang w:val="en-GB"/>
+        </w:rPr>
+      </w:pPr>
+      <w:r>
+        <w:rPr>
+          <w:lang w:val="en-GB"/>
+        </w:rPr>
+        <w:t>U. Waseem, "PID Loops: A Comprehensive Guide to Understanding and Implementation," Wevolver, Dec. 12, 2022. [Online]. Available: https://www.wevolver.com/article/pid-loops-a-comprehensive-guide-to-understanding-and-implementation. [Accessed: Jun. 15, 2024]</w:t>
+      </w:r>
+    </w:p>
+    <w:p>
+      <w:pPr>
+        <w:pStyle w:val="ListParagraph"/>
+        <w:numPr>
+          <w:ilvl w:val="0"/>
+          <w:numId w:val="16"/>
+        </w:numPr>
+        <w:spacing w:before="0" w:after="120"/>
+        <w:contextualSpacing w:val="0"/>
+        <w:rPr>
+          <w:lang w:val="en-GB"/>
+        </w:rPr>
+      </w:pPr>
+      <w:r>
+        <w:rPr>
+          <w:lang w:val="en-GB"/>
+        </w:rPr>
+        <w:t>Khaled Sailan and K.-D. Kuhnert, "DC Motor Angular Position Control Using PID Controller for the Purpose of Controlling the Hydraulic Pump," International Conference on Control, Engineering &amp; Information Technology (CEIT'13), 2013.</w:t>
+      </w:r>
+    </w:p>
+    <w:p>
+      <w:pPr>
+        <w:pStyle w:val="ListParagraph"/>
+        <w:numPr>
+          <w:ilvl w:val="0"/>
+          <w:numId w:val="16"/>
+        </w:numPr>
+        <w:spacing w:before="0" w:after="120"/>
+        <w:contextualSpacing w:val="0"/>
+        <w:rPr>
+          <w:lang w:val="en-GB"/>
+        </w:rPr>
+      </w:pPr>
+      <w:r>
+        <w:rPr>
+          <w:lang w:val="en-GB"/>
+        </w:rPr>
+        <w:t>M. M. Maung, M. M. Latt, and C. M. Nwe, "DC Motor Angular Position Control Using PID Controller with Friction Compensation," International Journal of Scientific and Research Publications, vol. 8, no. 11, Nov. 2018.</w:t>
+      </w:r>
+    </w:p>
+    <w:p>
+      <w:pPr>
+        <w:pStyle w:val="ListParagraph"/>
+        <w:numPr>
+          <w:ilvl w:val="0"/>
+          <w:numId w:val="16"/>
+        </w:numPr>
+        <w:spacing w:before="0" w:after="120"/>
+        <w:contextualSpacing w:val="0"/>
+        <w:rPr>
+          <w:lang w:val="en-GB"/>
+        </w:rPr>
+      </w:pPr>
+      <w:r>
+        <w:rPr>
+          <w:lang w:val="en-GB"/>
+        </w:rPr>
+        <w:t>M. Saad, A. Amhed, and M. Al Sharqawi, "Real Time DC Motor Position Control Using PID Controller in LabVIEW," Journal of Robotics and Control (JRC), vol. 2, no. 5, Sep. 2021. [Online]. Available: https://www.researchgate.net/publication/348151106_Real_Time_DC_Motor_Position_Control_Using_PID_Controller_in_LabVIEW. [Accessed: Jun. 15, 2024].</w:t>
+      </w:r>
+    </w:p>
+    <w:p>
+      <w:pPr>
+        <w:pStyle w:val="ListParagraph"/>
+        <w:numPr>
+          <w:ilvl w:val="0"/>
+          <w:numId w:val="16"/>
+        </w:numPr>
+        <w:spacing w:before="0" w:after="120"/>
+        <w:contextualSpacing w:val="0"/>
+        <w:rPr>
+          <w:lang w:val="en-GB"/>
+        </w:rPr>
+      </w:pPr>
+      <w:r>
+        <w:rPr>
+          <w:lang w:val="en-GB"/>
+        </w:rPr>
+        <w:t>R. Awar, Y. K. Al Ali, and Y. Al Jrab, "Speed and Position Control of a DC Motor," American University of Beirut, Beirut, Lebanon, 2021. [Online]. Available:</w:t>
+      </w:r>
+      <w:r>
+        <w:rPr>
+          <w:lang w:val="en-GB"/>
+        </w:rPr>
+        <w:t xml:space="preserve"> </w:t>
+      </w:r>
+      <w:r>
+        <w:rPr>
+          <w:lang w:val="en-GB"/>
+        </w:rPr>
+        <w:t>https://www.researchgate.net/publication/348151106_Real_Time_DC_Motor</w:t>
+      </w:r>
+      <w:r>
+        <w:rPr>
+          <w:lang w:val="en-GB"/>
+        </w:rPr>
+        <w:lastRenderedPageBreak/>
+        <w:t>_Position_Control_Using_PID_Controller_in_LabVIEW. [Accessed: Jun. 15, 2024].</w:t>
+      </w:r>
+    </w:p>
+    <w:p>
+      <w:pPr>
         <w:pStyle w:val="AppendixTitle"/>
       </w:pPr>
-      <w:bookmarkStart w:id="58" w:name="_Toc441237531"/>
+      <w:bookmarkStart w:id="39" w:name="_Toc441237531"/>
       <w:r>
         <w:lastRenderedPageBreak/>
         <w:t>APPENDIX</w:t>
@@ -7112,14 +5694,22 @@
       <w:r>
         <w:t xml:space="preserve"> A</w:t>
       </w:r>
-      <w:bookmarkEnd w:id="58"/>
+      <w:bookmarkEnd w:id="39"/>
     </w:p>
     <w:p>
       <w:pPr>
         <w:pStyle w:val="AppendixText"/>
       </w:pPr>
       <w:r>
-        <w:t>This section contains lengthy materials which are not suitable to be put inside the main text, for example; raw data, equipment and computer programs. Times New Roman typeface with font size 10 shall be used.</w:t>
+        <w:t xml:space="preserve">This section contains lengthy materials which are not suitable to be put inside the main text, for </w:t>
+      </w:r>
+      <w:proofErr w:type="gramStart"/>
+      <w:r>
+        <w:t>example;</w:t>
+      </w:r>
+      <w:proofErr w:type="gramEnd"/>
+      <w:r>
+        <w:t xml:space="preserve"> raw data, equipment and computer programs. Times New Roman typeface with font size 10 shall be used.</w:t>
       </w:r>
     </w:p>
     <w:sectPr>

</xml_diff>